<commit_message>
스프링 MVC1편 - ResponseEntity
</commit_message>
<xml_diff>
--- a/20241231_스프링MVC1편.docx
+++ b/20241231_스프링MVC1편.docx
@@ -7,8 +7,16 @@
         <w:rPr>
           <w:rFonts w:hint="eastAsia"/>
         </w:rPr>
-        <w:t>2024.12.31.화</w:t>
-      </w:r>
+        <w:t>2024.12.</w:t>
+      </w:r>
+      <w:proofErr w:type="gramStart"/>
+      <w:r>
+        <w:rPr>
+          <w:rFonts w:hint="eastAsia"/>
+        </w:rPr>
+        <w:t>31.화</w:t>
+      </w:r>
+      <w:proofErr w:type="gramEnd"/>
     </w:p>
     <w:p/>
     <w:p>
@@ -25,7 +33,21 @@
         <w:rPr>
           <w:rFonts w:hint="eastAsia"/>
         </w:rPr>
-        <w:t xml:space="preserve"> 백엔드 웹 개발 핵심 기술&gt;</w:t>
+        <w:t xml:space="preserve"> </w:t>
+      </w:r>
+      <w:proofErr w:type="spellStart"/>
+      <w:r>
+        <w:rPr>
+          <w:rFonts w:hint="eastAsia"/>
+        </w:rPr>
+        <w:t>백엔드</w:t>
+      </w:r>
+      <w:proofErr w:type="spellEnd"/>
+      <w:r>
+        <w:rPr>
+          <w:rFonts w:hint="eastAsia"/>
+        </w:rPr>
+        <w:t xml:space="preserve"> 웹 개발 핵심 기술&gt;</w:t>
       </w:r>
     </w:p>
     <w:p/>
@@ -111,11 +133,19 @@
         </w:rPr>
         <w:t xml:space="preserve"> </w:t>
       </w:r>
-      <w:r>
-        <w:rPr>
-          <w:rFonts w:hint="eastAsia"/>
-        </w:rPr>
-        <w:t xml:space="preserve">백엔드 웹 기술을 </w:t>
+      <w:proofErr w:type="spellStart"/>
+      <w:r>
+        <w:rPr>
+          <w:rFonts w:hint="eastAsia"/>
+        </w:rPr>
+        <w:t>백엔드</w:t>
+      </w:r>
+      <w:proofErr w:type="spellEnd"/>
+      <w:r>
+        <w:rPr>
+          <w:rFonts w:hint="eastAsia"/>
+        </w:rPr>
+        <w:t xml:space="preserve"> 웹 기술을 </w:t>
       </w:r>
       <w:r>
         <w:rPr>
@@ -161,7 +191,35 @@
         <w:rPr>
           <w:rFonts w:hint="eastAsia"/>
         </w:rPr>
-        <w:t>자바 백엔드 웹개발 역사 20년이나 됨. 오래됨.</w:t>
+        <w:t xml:space="preserve">자바 </w:t>
+      </w:r>
+      <w:proofErr w:type="spellStart"/>
+      <w:r>
+        <w:rPr>
+          <w:rFonts w:hint="eastAsia"/>
+        </w:rPr>
+        <w:t>백엔드</w:t>
+      </w:r>
+      <w:proofErr w:type="spellEnd"/>
+      <w:r>
+        <w:rPr>
+          <w:rFonts w:hint="eastAsia"/>
+        </w:rPr>
+        <w:t xml:space="preserve"> </w:t>
+      </w:r>
+      <w:proofErr w:type="spellStart"/>
+      <w:r>
+        <w:rPr>
+          <w:rFonts w:hint="eastAsia"/>
+        </w:rPr>
+        <w:t>웹개발</w:t>
+      </w:r>
+      <w:proofErr w:type="spellEnd"/>
+      <w:r>
+        <w:rPr>
+          <w:rFonts w:hint="eastAsia"/>
+        </w:rPr>
+        <w:t xml:space="preserve"> 역사 20년이나 됨. 오래됨.</w:t>
       </w:r>
     </w:p>
     <w:p>
@@ -376,7 +434,21 @@
         <w:rPr>
           <w:rFonts w:hint="eastAsia"/>
         </w:rPr>
-        <w:t xml:space="preserve"> 백엔드 웹 개발 핵심 기술</w:t>
+        <w:t xml:space="preserve"> </w:t>
+      </w:r>
+      <w:proofErr w:type="spellStart"/>
+      <w:r>
+        <w:rPr>
+          <w:rFonts w:hint="eastAsia"/>
+        </w:rPr>
+        <w:t>백엔드</w:t>
+      </w:r>
+      <w:proofErr w:type="spellEnd"/>
+      <w:r>
+        <w:rPr>
+          <w:rFonts w:hint="eastAsia"/>
+        </w:rPr>
+        <w:t xml:space="preserve"> 웹 개발 핵심 기술</w:t>
       </w:r>
     </w:p>
     <w:p/>
@@ -470,7 +542,21 @@
         <w:rPr>
           <w:rFonts w:hint="eastAsia"/>
         </w:rPr>
-        <w:t xml:space="preserve"> 백엔드 웹 개발 활용 기술</w:t>
+        <w:t xml:space="preserve"> </w:t>
+      </w:r>
+      <w:proofErr w:type="spellStart"/>
+      <w:r>
+        <w:rPr>
+          <w:rFonts w:hint="eastAsia"/>
+        </w:rPr>
+        <w:t>백엔드</w:t>
+      </w:r>
+      <w:proofErr w:type="spellEnd"/>
+      <w:r>
+        <w:rPr>
+          <w:rFonts w:hint="eastAsia"/>
+        </w:rPr>
+        <w:t xml:space="preserve"> 웹 개발 활용 기술</w:t>
       </w:r>
     </w:p>
     <w:p/>
@@ -490,19 +576,41 @@
       </w:r>
     </w:p>
     <w:p>
-      <w:r>
-        <w:rPr>
-          <w:rFonts w:hint="eastAsia"/>
-        </w:rPr>
-        <w:t>백엔드 개발자를 위한 모든 웹 기술 기초부터 완성까지</w:t>
-      </w:r>
-    </w:p>
-    <w:p>
-      <w:r>
-        <w:rPr>
-          <w:rFonts w:hint="eastAsia"/>
-        </w:rPr>
-        <w:t>스프링MVC 핵심 원리와 구조 이해로 더 깊이 있는 백엔드 개발자로 성장</w:t>
+      <w:proofErr w:type="spellStart"/>
+      <w:r>
+        <w:rPr>
+          <w:rFonts w:hint="eastAsia"/>
+        </w:rPr>
+        <w:t>백엔드</w:t>
+      </w:r>
+      <w:proofErr w:type="spellEnd"/>
+      <w:r>
+        <w:rPr>
+          <w:rFonts w:hint="eastAsia"/>
+        </w:rPr>
+        <w:t xml:space="preserve"> 개발자를 위한 모든 웹 기술 기초부터 완성까지</w:t>
+      </w:r>
+    </w:p>
+    <w:p>
+      <w:r>
+        <w:rPr>
+          <w:rFonts w:hint="eastAsia"/>
+        </w:rPr>
+        <w:t xml:space="preserve">스프링MVC 핵심 원리와 구조 이해로 더 깊이 있는 </w:t>
+      </w:r>
+      <w:proofErr w:type="spellStart"/>
+      <w:r>
+        <w:rPr>
+          <w:rFonts w:hint="eastAsia"/>
+        </w:rPr>
+        <w:t>백엔드</w:t>
+      </w:r>
+      <w:proofErr w:type="spellEnd"/>
+      <w:r>
+        <w:rPr>
+          <w:rFonts w:hint="eastAsia"/>
+        </w:rPr>
+        <w:t xml:space="preserve"> 개발자로 성장</w:t>
       </w:r>
     </w:p>
     <w:p/>
@@ -622,6 +730,7 @@
       </w:r>
     </w:p>
     <w:p>
+      <w:proofErr w:type="spellStart"/>
       <w:r>
         <w:rPr>
           <w:b/>
@@ -640,7 +749,11 @@
         <w:t>T</w:t>
       </w:r>
       <w:r>
-        <w:t>ext </w:t>
+        <w:t>ext</w:t>
+      </w:r>
+      <w:proofErr w:type="spellEnd"/>
+      <w:r>
+        <w:t> </w:t>
       </w:r>
       <w:r>
         <w:rPr>
@@ -676,7 +789,33 @@
         <w:rPr>
           <w:rFonts w:hint="eastAsia"/>
         </w:rPr>
-        <w:t xml:space="preserve">정적 리소스 : 특정 폴더에 HTML, CSS, JS EMD 파일들을 두면 파일들을 </w:t>
+        <w:t xml:space="preserve">정적 </w:t>
+      </w:r>
+      <w:proofErr w:type="gramStart"/>
+      <w:r>
+        <w:rPr>
+          <w:rFonts w:hint="eastAsia"/>
+        </w:rPr>
+        <w:t>리소스 :</w:t>
+      </w:r>
+      <w:proofErr w:type="gramEnd"/>
+      <w:r>
+        <w:rPr>
+          <w:rFonts w:hint="eastAsia"/>
+        </w:rPr>
+        <w:t xml:space="preserve"> 특정 폴더에 HTML, CSS, JS </w:t>
+      </w:r>
+      <w:r>
+        <w:rPr>
+          <w:rFonts w:hint="eastAsia"/>
+        </w:rPr>
+        <w:t>등</w:t>
+      </w:r>
+      <w:r>
+        <w:rPr>
+          <w:rFonts w:hint="eastAsia"/>
+        </w:rPr>
+        <w:t xml:space="preserve"> 파일들을 두면 파일들을 </w:t>
       </w:r>
       <w:r>
         <w:rPr>
@@ -710,7 +849,21 @@
         <w:rPr>
           <w:rFonts w:hint="eastAsia"/>
         </w:rPr>
-        <w:t>보통 와스라고 함</w:t>
+        <w:t xml:space="preserve">보통 </w:t>
+      </w:r>
+      <w:proofErr w:type="spellStart"/>
+      <w:r>
+        <w:rPr>
+          <w:rFonts w:hint="eastAsia"/>
+        </w:rPr>
+        <w:t>와스라고</w:t>
+      </w:r>
+      <w:proofErr w:type="spellEnd"/>
+      <w:r>
+        <w:rPr>
+          <w:rFonts w:hint="eastAsia"/>
+        </w:rPr>
+        <w:t xml:space="preserve"> 함</w:t>
       </w:r>
     </w:p>
     <w:p>
@@ -730,7 +883,21 @@
         <w:rPr>
           <w:rFonts w:hint="eastAsia"/>
         </w:rPr>
-        <w:t>, 와스 차이</w:t>
+        <w:t xml:space="preserve">, </w:t>
+      </w:r>
+      <w:proofErr w:type="spellStart"/>
+      <w:r>
+        <w:rPr>
+          <w:rFonts w:hint="eastAsia"/>
+        </w:rPr>
+        <w:t>와스</w:t>
+      </w:r>
+      <w:proofErr w:type="spellEnd"/>
+      <w:r>
+        <w:rPr>
+          <w:rFonts w:hint="eastAsia"/>
+        </w:rPr>
+        <w:t xml:space="preserve"> 차이</w:t>
       </w:r>
     </w:p>
     <w:p>
@@ -778,11 +945,19 @@
       </w:r>
     </w:p>
     <w:p>
-      <w:r>
-        <w:rPr>
-          <w:rFonts w:hint="eastAsia"/>
-        </w:rPr>
-        <w:t xml:space="preserve">와스는 애플리케이션 로직 </w:t>
+      <w:proofErr w:type="spellStart"/>
+      <w:r>
+        <w:rPr>
+          <w:rFonts w:hint="eastAsia"/>
+        </w:rPr>
+        <w:t>와스는</w:t>
+      </w:r>
+      <w:proofErr w:type="spellEnd"/>
+      <w:r>
+        <w:rPr>
+          <w:rFonts w:hint="eastAsia"/>
+        </w:rPr>
+        <w:t xml:space="preserve"> 애플리케이션 로직 </w:t>
       </w:r>
       <w:r>
         <w:rPr>
@@ -803,8 +978,16 @@
         <w:rPr>
           <w:rFonts w:hint="eastAsia"/>
         </w:rPr>
-        <w:t>2. 서블릿</w:t>
-      </w:r>
+        <w:t xml:space="preserve">2. </w:t>
+      </w:r>
+      <w:proofErr w:type="spellStart"/>
+      <w:r>
+        <w:rPr>
+          <w:rFonts w:hint="eastAsia"/>
+        </w:rPr>
+        <w:t>서블릿</w:t>
+      </w:r>
+      <w:proofErr w:type="spellEnd"/>
     </w:p>
     <w:p>
       <w:r>
@@ -855,49 +1038,103 @@
       </w:r>
     </w:p>
     <w:p>
-      <w:r>
-        <w:rPr>
-          <w:rFonts w:hint="eastAsia"/>
-        </w:rPr>
-        <w:t>서블릿이 비즈니스</w:t>
-      </w:r>
-      <w:r>
-        <w:rPr>
-          <w:rFonts w:hint="eastAsia"/>
-        </w:rPr>
-        <w:t xml:space="preserve"> 로직 실행 외에 나머지 작업 다 해줌</w:t>
-      </w:r>
-    </w:p>
-    <w:p>
-      <w:r>
-        <w:rPr>
-          <w:rFonts w:hint="eastAsia"/>
-        </w:rPr>
-        <w:t>3) 서블릿</w:t>
-      </w:r>
-    </w:p>
-    <w:p>
-      <w:r>
-        <w:rPr>
-          <w:rFonts w:hint="eastAsia"/>
-        </w:rPr>
-        <w:t>HTTP 스펙을 어느 정도 알아야함</w:t>
-      </w:r>
-    </w:p>
-    <w:p>
-      <w:r>
-        <w:rPr>
-          <w:rFonts w:hint="eastAsia"/>
-        </w:rPr>
-        <w:t>4) 서블릿 컨테이너</w:t>
-      </w:r>
-    </w:p>
-    <w:p>
-      <w:r>
-        <w:rPr>
-          <w:rFonts w:hint="eastAsia"/>
-        </w:rPr>
-        <w:t xml:space="preserve">싱글톤 </w:t>
+      <w:proofErr w:type="spellStart"/>
+      <w:r>
+        <w:rPr>
+          <w:rFonts w:hint="eastAsia"/>
+        </w:rPr>
+        <w:t>서블릿이</w:t>
+      </w:r>
+      <w:proofErr w:type="spellEnd"/>
+      <w:r>
+        <w:rPr>
+          <w:rFonts w:hint="eastAsia"/>
+        </w:rPr>
+        <w:t xml:space="preserve"> 비즈니스</w:t>
+      </w:r>
+      <w:r>
+        <w:rPr>
+          <w:rFonts w:hint="eastAsia"/>
+        </w:rPr>
+        <w:t xml:space="preserve"> 로직 실행 외에 나머지 작업 다 </w:t>
+      </w:r>
+      <w:proofErr w:type="spellStart"/>
+      <w:r>
+        <w:rPr>
+          <w:rFonts w:hint="eastAsia"/>
+        </w:rPr>
+        <w:t>해줌</w:t>
+      </w:r>
+      <w:proofErr w:type="spellEnd"/>
+    </w:p>
+    <w:p>
+      <w:r>
+        <w:rPr>
+          <w:rFonts w:hint="eastAsia"/>
+        </w:rPr>
+        <w:t xml:space="preserve">3) </w:t>
+      </w:r>
+      <w:proofErr w:type="spellStart"/>
+      <w:r>
+        <w:rPr>
+          <w:rFonts w:hint="eastAsia"/>
+        </w:rPr>
+        <w:t>서블릿</w:t>
+      </w:r>
+      <w:proofErr w:type="spellEnd"/>
+    </w:p>
+    <w:p>
+      <w:r>
+        <w:rPr>
+          <w:rFonts w:hint="eastAsia"/>
+        </w:rPr>
+        <w:t xml:space="preserve">HTTP 스펙을 어느 정도 </w:t>
+      </w:r>
+      <w:proofErr w:type="spellStart"/>
+      <w:r>
+        <w:rPr>
+          <w:rFonts w:hint="eastAsia"/>
+        </w:rPr>
+        <w:t>알아야함</w:t>
+      </w:r>
+      <w:proofErr w:type="spellEnd"/>
+    </w:p>
+    <w:p>
+      <w:r>
+        <w:rPr>
+          <w:rFonts w:hint="eastAsia"/>
+        </w:rPr>
+        <w:t xml:space="preserve">4) </w:t>
+      </w:r>
+      <w:proofErr w:type="spellStart"/>
+      <w:r>
+        <w:rPr>
+          <w:rFonts w:hint="eastAsia"/>
+        </w:rPr>
+        <w:t>서블릿</w:t>
+      </w:r>
+      <w:proofErr w:type="spellEnd"/>
+      <w:r>
+        <w:rPr>
+          <w:rFonts w:hint="eastAsia"/>
+        </w:rPr>
+        <w:t xml:space="preserve"> 컨테이너</w:t>
+      </w:r>
+    </w:p>
+    <w:p>
+      <w:proofErr w:type="spellStart"/>
+      <w:r>
+        <w:rPr>
+          <w:rFonts w:hint="eastAsia"/>
+        </w:rPr>
+        <w:t>싱글톤</w:t>
+      </w:r>
+      <w:proofErr w:type="spellEnd"/>
+      <w:r>
+        <w:rPr>
+          <w:rFonts w:hint="eastAsia"/>
+        </w:rPr>
+        <w:t xml:space="preserve"> </w:t>
       </w:r>
       <w:r>
         <w:t>–</w:t>
@@ -974,19 +1211,29 @@
       </w:r>
     </w:p>
     <w:p>
+      <w:proofErr w:type="spellStart"/>
       <w:r>
         <w:rPr>
           <w:rFonts w:hint="eastAsia"/>
         </w:rPr>
         <w:t>톰캣맥스커넥션</w:t>
       </w:r>
-    </w:p>
-    <w:p>
-      <w:r>
-        <w:rPr>
-          <w:rFonts w:hint="eastAsia"/>
-        </w:rPr>
-        <w:t xml:space="preserve">nGrider </w:t>
+      <w:proofErr w:type="spellEnd"/>
+    </w:p>
+    <w:p>
+      <w:proofErr w:type="spellStart"/>
+      <w:r>
+        <w:rPr>
+          <w:rFonts w:hint="eastAsia"/>
+        </w:rPr>
+        <w:t>nGrider</w:t>
+      </w:r>
+      <w:proofErr w:type="spellEnd"/>
+      <w:r>
+        <w:rPr>
+          <w:rFonts w:hint="eastAsia"/>
+        </w:rPr>
+        <w:t xml:space="preserve"> </w:t>
       </w:r>
       <w:r>
         <w:t>–</w:t>
@@ -1012,8 +1259,16 @@
         <w:rPr>
           <w:rFonts w:hint="eastAsia"/>
         </w:rPr>
-        <w:t>2025.1.1.수</w:t>
-      </w:r>
+        <w:t>2025.1.</w:t>
+      </w:r>
+      <w:proofErr w:type="gramStart"/>
+      <w:r>
+        <w:rPr>
+          <w:rFonts w:hint="eastAsia"/>
+        </w:rPr>
+        <w:t>1.수</w:t>
+      </w:r>
+      <w:proofErr w:type="gramEnd"/>
     </w:p>
     <w:p>
       <w:r>
@@ -1054,7 +1309,43 @@
         <w:rPr>
           <w:rFonts w:hint="eastAsia"/>
         </w:rPr>
-        <w:t>- 백엔드 : JSP는 거의 사장됐고, 타임리프를 공부하는 것이 나음</w:t>
+        <w:t xml:space="preserve">- </w:t>
+      </w:r>
+      <w:proofErr w:type="spellStart"/>
+      <w:proofErr w:type="gramStart"/>
+      <w:r>
+        <w:rPr>
+          <w:rFonts w:hint="eastAsia"/>
+        </w:rPr>
+        <w:t>백엔드</w:t>
+      </w:r>
+      <w:proofErr w:type="spellEnd"/>
+      <w:r>
+        <w:rPr>
+          <w:rFonts w:hint="eastAsia"/>
+        </w:rPr>
+        <w:t xml:space="preserve"> :</w:t>
+      </w:r>
+      <w:proofErr w:type="gramEnd"/>
+      <w:r>
+        <w:rPr>
+          <w:rFonts w:hint="eastAsia"/>
+        </w:rPr>
+        <w:t xml:space="preserve"> JSP는 거의 사장됐고, </w:t>
+      </w:r>
+      <w:proofErr w:type="spellStart"/>
+      <w:r>
+        <w:rPr>
+          <w:rFonts w:hint="eastAsia"/>
+        </w:rPr>
+        <w:t>타임리프를</w:t>
+      </w:r>
+      <w:proofErr w:type="spellEnd"/>
+      <w:r>
+        <w:rPr>
+          <w:rFonts w:hint="eastAsia"/>
+        </w:rPr>
+        <w:t xml:space="preserve"> 공부하는 것이 나음</w:t>
       </w:r>
     </w:p>
     <w:p>
@@ -1071,7 +1362,21 @@
         <w:rPr>
           <w:rFonts w:hint="eastAsia"/>
         </w:rPr>
-        <w:t>- 풀스택으로 다 잘하는 사람 손에 꼽음</w:t>
+        <w:t xml:space="preserve">- </w:t>
+      </w:r>
+      <w:proofErr w:type="spellStart"/>
+      <w:r>
+        <w:rPr>
+          <w:rFonts w:hint="eastAsia"/>
+        </w:rPr>
+        <w:t>풀스택으로</w:t>
+      </w:r>
+      <w:proofErr w:type="spellEnd"/>
+      <w:r>
+        <w:rPr>
+          <w:rFonts w:hint="eastAsia"/>
+        </w:rPr>
+        <w:t xml:space="preserve"> 다 잘하는 사람 손에 꼽음</w:t>
       </w:r>
     </w:p>
     <w:p/>
@@ -1086,7 +1391,21 @@
         <w:rPr>
           <w:rFonts w:hint="eastAsia"/>
         </w:rPr>
-        <w:t>자바 백엔드 웹 기술 역사</w:t>
+        <w:t xml:space="preserve">자바 </w:t>
+      </w:r>
+      <w:proofErr w:type="spellStart"/>
+      <w:r>
+        <w:rPr>
+          <w:rFonts w:hint="eastAsia"/>
+        </w:rPr>
+        <w:t>백엔드</w:t>
+      </w:r>
+      <w:proofErr w:type="spellEnd"/>
+      <w:r>
+        <w:rPr>
+          <w:rFonts w:hint="eastAsia"/>
+        </w:rPr>
+        <w:t xml:space="preserve"> 웹 기술 역사</w:t>
       </w:r>
     </w:p>
     <w:p>
@@ -1102,7 +1421,21 @@
         <w:rPr>
           <w:rFonts w:hint="eastAsia"/>
         </w:rPr>
-        <w:t>- 스트럿츠를 앞에 깔고 뒤에는 스프링.</w:t>
+        <w:t xml:space="preserve">- </w:t>
+      </w:r>
+      <w:proofErr w:type="spellStart"/>
+      <w:r>
+        <w:rPr>
+          <w:rFonts w:hint="eastAsia"/>
+        </w:rPr>
+        <w:t>스트럿츠를</w:t>
+      </w:r>
+      <w:proofErr w:type="spellEnd"/>
+      <w:r>
+        <w:rPr>
+          <w:rFonts w:hint="eastAsia"/>
+        </w:rPr>
+        <w:t xml:space="preserve"> 앞에 깔고 뒤에는 스프링.</w:t>
       </w:r>
       <w:r>
         <w:rPr>
@@ -1132,36 +1465,94 @@
         <w:rPr>
           <w:rFonts w:hint="eastAsia"/>
         </w:rPr>
-        <w:t xml:space="preserve">- 웹 서블릿: </w:t>
-      </w:r>
-      <w:r>
-        <w:rPr>
-          <w:rFonts w:hint="eastAsia"/>
-        </w:rPr>
-        <w:t>스프링MVC는 서블릿 기반으로 동작함.</w:t>
-      </w:r>
-      <w:r>
-        <w:rPr>
-          <w:rFonts w:hint="eastAsia"/>
-        </w:rPr>
-        <w:t xml:space="preserve"> 멀티쓰레드</w:t>
-      </w:r>
-    </w:p>
-    <w:p>
-      <w:r>
-        <w:rPr>
-          <w:rFonts w:hint="eastAsia"/>
-        </w:rPr>
-        <w:t>- 웹 리액티브: 완전 최신 기술</w:t>
-      </w:r>
-    </w:p>
-    <w:p>
-      <w:r>
-        <w:rPr>
-          <w:rFonts w:hint="eastAsia"/>
-        </w:rPr>
-        <w:t>4) 스프링 웹 플럭스</w:t>
-      </w:r>
+        <w:t xml:space="preserve">- 웹 </w:t>
+      </w:r>
+      <w:proofErr w:type="spellStart"/>
+      <w:r>
+        <w:rPr>
+          <w:rFonts w:hint="eastAsia"/>
+        </w:rPr>
+        <w:t>서블릿</w:t>
+      </w:r>
+      <w:proofErr w:type="spellEnd"/>
+      <w:r>
+        <w:rPr>
+          <w:rFonts w:hint="eastAsia"/>
+        </w:rPr>
+        <w:t xml:space="preserve">: </w:t>
+      </w:r>
+      <w:r>
+        <w:rPr>
+          <w:rFonts w:hint="eastAsia"/>
+        </w:rPr>
+        <w:t xml:space="preserve">스프링MVC는 </w:t>
+      </w:r>
+      <w:proofErr w:type="spellStart"/>
+      <w:r>
+        <w:rPr>
+          <w:rFonts w:hint="eastAsia"/>
+        </w:rPr>
+        <w:t>서블릿</w:t>
+      </w:r>
+      <w:proofErr w:type="spellEnd"/>
+      <w:r>
+        <w:rPr>
+          <w:rFonts w:hint="eastAsia"/>
+        </w:rPr>
+        <w:t xml:space="preserve"> 기반으로 동작함.</w:t>
+      </w:r>
+      <w:r>
+        <w:rPr>
+          <w:rFonts w:hint="eastAsia"/>
+        </w:rPr>
+        <w:t xml:space="preserve"> </w:t>
+      </w:r>
+      <w:proofErr w:type="spellStart"/>
+      <w:r>
+        <w:rPr>
+          <w:rFonts w:hint="eastAsia"/>
+        </w:rPr>
+        <w:t>멀티쓰레드</w:t>
+      </w:r>
+      <w:proofErr w:type="spellEnd"/>
+    </w:p>
+    <w:p>
+      <w:r>
+        <w:rPr>
+          <w:rFonts w:hint="eastAsia"/>
+        </w:rPr>
+        <w:t xml:space="preserve">- 웹 </w:t>
+      </w:r>
+      <w:proofErr w:type="spellStart"/>
+      <w:r>
+        <w:rPr>
+          <w:rFonts w:hint="eastAsia"/>
+        </w:rPr>
+        <w:t>리액티브</w:t>
+      </w:r>
+      <w:proofErr w:type="spellEnd"/>
+      <w:r>
+        <w:rPr>
+          <w:rFonts w:hint="eastAsia"/>
+        </w:rPr>
+        <w:t>: 완전 최신 기술</w:t>
+      </w:r>
+    </w:p>
+    <w:p>
+      <w:r>
+        <w:rPr>
+          <w:rFonts w:hint="eastAsia"/>
+        </w:rPr>
+        <w:t xml:space="preserve">4) 스프링 웹 </w:t>
+      </w:r>
+      <w:proofErr w:type="spellStart"/>
+      <w:r>
+        <w:rPr>
+          <w:rFonts w:hint="eastAsia"/>
+        </w:rPr>
+        <w:t>플럭스</w:t>
+      </w:r>
+      <w:proofErr w:type="spellEnd"/>
     </w:p>
     <w:p>
       <w:r>
@@ -1278,7 +1669,14 @@
         <w:rPr>
           <w:rFonts w:hint="eastAsia"/>
         </w:rPr>
-        <w:t>코드로 하면 쉽지 않음. 함수형으로 하면 깔끔</w:t>
+        <w:t xml:space="preserve">코드로 하면 쉽지 않음. 함수형으로 하면 </w:t>
+      </w:r>
+      <w:proofErr w:type="spellStart"/>
+      <w:r>
+        <w:rPr>
+          <w:rFonts w:hint="eastAsia"/>
+        </w:rPr>
+        <w:t>깔끔</w:t>
       </w:r>
       <w:r>
         <w:rPr>
@@ -1286,13 +1684,28 @@
         </w:rPr>
         <w:t>해짐</w:t>
       </w:r>
-    </w:p>
-    <w:p>
-      <w:r>
-        <w:rPr>
-          <w:rFonts w:hint="eastAsia"/>
-        </w:rPr>
-        <w:t>- 서블릿 기술 사용X: Netty라는 웹 프레임워크를 가지고 구현함</w:t>
+      <w:proofErr w:type="spellEnd"/>
+    </w:p>
+    <w:p>
+      <w:r>
+        <w:rPr>
+          <w:rFonts w:hint="eastAsia"/>
+        </w:rPr>
+        <w:t xml:space="preserve">- </w:t>
+      </w:r>
+      <w:proofErr w:type="spellStart"/>
+      <w:r>
+        <w:rPr>
+          <w:rFonts w:hint="eastAsia"/>
+        </w:rPr>
+        <w:t>서블릿</w:t>
+      </w:r>
+      <w:proofErr w:type="spellEnd"/>
+      <w:r>
+        <w:rPr>
+          <w:rFonts w:hint="eastAsia"/>
+        </w:rPr>
+        <w:t xml:space="preserve"> 기술 사용X: Netty라는 웹 프레임워크를 가지고 구현함</w:t>
       </w:r>
     </w:p>
     <w:p>
@@ -1320,7 +1733,14 @@
         <w:rPr>
           <w:rFonts w:hint="eastAsia"/>
         </w:rPr>
-        <w:t>사용할 만</w:t>
+        <w:t xml:space="preserve">사용할 </w:t>
+      </w:r>
+      <w:proofErr w:type="gramStart"/>
+      <w:r>
+        <w:rPr>
+          <w:rFonts w:hint="eastAsia"/>
+        </w:rPr>
+        <w:t>만</w:t>
       </w:r>
       <w:r>
         <w:rPr>
@@ -1328,6 +1748,7 @@
         </w:rPr>
         <w:t xml:space="preserve"> 함</w:t>
       </w:r>
+      <w:proofErr w:type="gramEnd"/>
     </w:p>
     <w:p>
       <w:r>
@@ -1343,8 +1764,16 @@
         <w:rPr>
           <w:rFonts w:hint="eastAsia"/>
         </w:rPr>
-        <w:t>2025.1.5.일</w:t>
-      </w:r>
+        <w:t>2025.1.</w:t>
+      </w:r>
+      <w:proofErr w:type="gramStart"/>
+      <w:r>
+        <w:rPr>
+          <w:rFonts w:hint="eastAsia"/>
+        </w:rPr>
+        <w:t>5.일</w:t>
+      </w:r>
+      <w:proofErr w:type="gramEnd"/>
     </w:p>
     <w:p>
       <w:r>
@@ -1353,31 +1782,141 @@
           <w:b/>
           <w:bCs/>
         </w:rPr>
-        <w:t>스프링 MVC 1편 – 백엦드 웹 개발 핵심 기술（프로젝트 생성)</w:t>
-      </w:r>
-    </w:p>
-    <w:p>
-      <w:r>
-        <w:rPr>
-          <w:rFonts w:hint="eastAsia"/>
-        </w:rPr>
-        <w:t>서블릿은 스프링이 필요 없지만, 스프링 부트가 톰캣 서버를 내장하고 있기때문에 스프링 부트 사용</w:t>
-      </w:r>
-    </w:p>
-    <w:p>
-      <w:r>
-        <w:rPr>
-          <w:rFonts w:hint="eastAsia"/>
-        </w:rPr>
-        <w:t>war를 써야 jsp를 쓸 수 있음.</w:t>
-      </w:r>
-    </w:p>
-    <w:p>
-      <w:r>
-        <w:rPr>
-          <w:rFonts w:hint="eastAsia"/>
-        </w:rPr>
-        <w:t>war는 별도의 톰캣을 쓰거나 내장 톰캣을 쓸 때 사용함.</w:t>
+        <w:t xml:space="preserve">스프링 MVC 1편 – </w:t>
+      </w:r>
+      <w:proofErr w:type="spellStart"/>
+      <w:r>
+        <w:rPr>
+          <w:rFonts w:hint="eastAsia"/>
+          <w:b/>
+          <w:bCs/>
+        </w:rPr>
+        <w:t>백</w:t>
+      </w:r>
+      <w:r>
+        <w:rPr>
+          <w:rFonts w:hint="eastAsia"/>
+          <w:b/>
+          <w:bCs/>
+        </w:rPr>
+        <w:t>엔</w:t>
+      </w:r>
+      <w:r>
+        <w:rPr>
+          <w:rFonts w:hint="eastAsia"/>
+          <w:b/>
+          <w:bCs/>
+        </w:rPr>
+        <w:t>드</w:t>
+      </w:r>
+      <w:proofErr w:type="spellEnd"/>
+      <w:r>
+        <w:rPr>
+          <w:rFonts w:hint="eastAsia"/>
+          <w:b/>
+          <w:bCs/>
+        </w:rPr>
+        <w:t xml:space="preserve"> 웹 개발 핵심 기술（프로젝트 생성)</w:t>
+      </w:r>
+    </w:p>
+    <w:p>
+      <w:proofErr w:type="spellStart"/>
+      <w:r>
+        <w:rPr>
+          <w:rFonts w:hint="eastAsia"/>
+        </w:rPr>
+        <w:t>서블릿은</w:t>
+      </w:r>
+      <w:proofErr w:type="spellEnd"/>
+      <w:r>
+        <w:rPr>
+          <w:rFonts w:hint="eastAsia"/>
+        </w:rPr>
+        <w:t xml:space="preserve"> 스프링이 필요 없지만, 스프링 부트가 </w:t>
+      </w:r>
+      <w:proofErr w:type="spellStart"/>
+      <w:r>
+        <w:rPr>
+          <w:rFonts w:hint="eastAsia"/>
+        </w:rPr>
+        <w:t>톰캣</w:t>
+      </w:r>
+      <w:proofErr w:type="spellEnd"/>
+      <w:r>
+        <w:rPr>
+          <w:rFonts w:hint="eastAsia"/>
+        </w:rPr>
+        <w:t xml:space="preserve"> 서버를 내장하고 있기</w:t>
+      </w:r>
+      <w:r>
+        <w:rPr>
+          <w:rFonts w:hint="eastAsia"/>
+        </w:rPr>
+        <w:t xml:space="preserve"> </w:t>
+      </w:r>
+      <w:r>
+        <w:rPr>
+          <w:rFonts w:hint="eastAsia"/>
+        </w:rPr>
+        <w:t>때문에 스프링 부트 사용</w:t>
+      </w:r>
+    </w:p>
+    <w:p>
+      <w:r>
+        <w:rPr>
+          <w:rFonts w:hint="eastAsia"/>
+        </w:rPr>
+        <w:t xml:space="preserve">war를 써야 </w:t>
+      </w:r>
+      <w:proofErr w:type="spellStart"/>
+      <w:r>
+        <w:rPr>
+          <w:rFonts w:hint="eastAsia"/>
+        </w:rPr>
+        <w:t>jsp</w:t>
+      </w:r>
+      <w:proofErr w:type="spellEnd"/>
+      <w:r>
+        <w:rPr>
+          <w:rFonts w:hint="eastAsia"/>
+        </w:rPr>
+        <w:t>를 쓸 수 있음.</w:t>
+      </w:r>
+    </w:p>
+    <w:p>
+      <w:r>
+        <w:rPr>
+          <w:rFonts w:hint="eastAsia"/>
+        </w:rPr>
+        <w:t xml:space="preserve">war는 별도의 </w:t>
+      </w:r>
+      <w:proofErr w:type="spellStart"/>
+      <w:r>
+        <w:rPr>
+          <w:rFonts w:hint="eastAsia"/>
+        </w:rPr>
+        <w:t>톰캣을</w:t>
+      </w:r>
+      <w:proofErr w:type="spellEnd"/>
+      <w:r>
+        <w:rPr>
+          <w:rFonts w:hint="eastAsia"/>
+        </w:rPr>
+        <w:t xml:space="preserve"> 쓰거나 내장 </w:t>
+      </w:r>
+      <w:proofErr w:type="spellStart"/>
+      <w:r>
+        <w:rPr>
+          <w:rFonts w:hint="eastAsia"/>
+        </w:rPr>
+        <w:t>톰캣을</w:t>
+      </w:r>
+      <w:proofErr w:type="spellEnd"/>
+      <w:r>
+        <w:rPr>
+          <w:rFonts w:hint="eastAsia"/>
+        </w:rPr>
+        <w:t xml:space="preserve"> 쓸 때 사용함.</w:t>
       </w:r>
     </w:p>
     <w:p>
@@ -1394,16 +1933,32 @@
         <w:rPr>
           <w:rFonts w:hint="eastAsia"/>
         </w:rPr>
-        <w:t>spring web – 아파치톰캣을 쓰고, 내장서버 사용 가능.</w:t>
-      </w:r>
-    </w:p>
-    <w:p>
+        <w:t xml:space="preserve">spring web – </w:t>
+      </w:r>
+      <w:proofErr w:type="spellStart"/>
+      <w:r>
+        <w:rPr>
+          <w:rFonts w:hint="eastAsia"/>
+        </w:rPr>
+        <w:t>아파치톰캣을</w:t>
+      </w:r>
+      <w:proofErr w:type="spellEnd"/>
+      <w:r>
+        <w:rPr>
+          <w:rFonts w:hint="eastAsia"/>
+        </w:rPr>
+        <w:t xml:space="preserve"> 쓰고, 내장서버 사용 가능.</w:t>
+      </w:r>
+    </w:p>
+    <w:p>
+      <w:proofErr w:type="spellStart"/>
       <w:r>
         <w:rPr>
           <w:rFonts w:hint="eastAsia"/>
         </w:rPr>
         <w:t>lombok</w:t>
       </w:r>
+      <w:proofErr w:type="spellEnd"/>
     </w:p>
     <w:p>
       <w:r>
@@ -1414,11 +1969,47 @@
       </w:r>
     </w:p>
     <w:p>
-      <w:r>
-        <w:rPr>
-          <w:rFonts w:hint="eastAsia"/>
-        </w:rPr>
-        <w:t>lombok plugin 설치 -&gt; endable annotaion processing 체크</w:t>
+      <w:proofErr w:type="spellStart"/>
+      <w:r>
+        <w:rPr>
+          <w:rFonts w:hint="eastAsia"/>
+        </w:rPr>
+        <w:t>lombok</w:t>
+      </w:r>
+      <w:proofErr w:type="spellEnd"/>
+      <w:r>
+        <w:rPr>
+          <w:rFonts w:hint="eastAsia"/>
+        </w:rPr>
+        <w:t xml:space="preserve"> plugin 설치 -&gt; </w:t>
+      </w:r>
+      <w:proofErr w:type="spellStart"/>
+      <w:r>
+        <w:rPr>
+          <w:rFonts w:hint="eastAsia"/>
+        </w:rPr>
+        <w:t>endable</w:t>
+      </w:r>
+      <w:proofErr w:type="spellEnd"/>
+      <w:r>
+        <w:rPr>
+          <w:rFonts w:hint="eastAsia"/>
+        </w:rPr>
+        <w:t xml:space="preserve"> </w:t>
+      </w:r>
+      <w:proofErr w:type="spellStart"/>
+      <w:r>
+        <w:rPr>
+          <w:rFonts w:hint="eastAsia"/>
+        </w:rPr>
+        <w:t>annotaion</w:t>
+      </w:r>
+      <w:proofErr w:type="spellEnd"/>
+      <w:r>
+        <w:rPr>
+          <w:rFonts w:hint="eastAsia"/>
+        </w:rPr>
+        <w:t xml:space="preserve"> processing 체크</w:t>
       </w:r>
     </w:p>
     <w:p>
@@ -1434,95 +2025,437 @@
         <w:rPr>
           <w:rFonts w:hint="eastAsia"/>
         </w:rPr>
-        <w:t>Hello 서블릿</w:t>
-      </w:r>
-    </w:p>
-    <w:p>
-      <w:r>
-        <w:rPr>
-          <w:rFonts w:hint="eastAsia"/>
-        </w:rPr>
-        <w:t>스프링과 서블릿은 전혀 관련 없지만, 스프링에서 환경설정하는 것이 좋음.</w:t>
-      </w:r>
-    </w:p>
-    <w:p>
-      <w:r>
-        <w:rPr>
-          <w:rFonts w:hint="eastAsia"/>
-        </w:rPr>
-        <w:t>톰캣을 깔지 않아도 됨.</w:t>
-      </w:r>
-    </w:p>
-    <w:p>
-      <w:r>
-        <w:rPr>
-          <w:rFonts w:hint="eastAsia"/>
-        </w:rPr>
-        <w:t>서블릿은 톰캣같은 웹애플리케이션 서버를 직접 설치하고, 그 위에 서블릿 코드를 ᅟᅳᆯ래스 파일로 빌드해서 올린 다음, 톰캣 서버를 실행하면 된다.</w:t>
-      </w:r>
-    </w:p>
-    <w:p>
-      <w:r>
-        <w:rPr>
-          <w:rFonts w:hint="eastAsia"/>
-        </w:rPr>
-        <w:t>@ServletComponentScan -&gt;스프링 annotation 패키지를 포함하여 서블릿을 찾아서 자동으로 등록하고 실행할 수 있도록 해줌.</w:t>
-      </w:r>
-    </w:p>
-    <w:p>
-      <w:r>
-        <w:rPr>
-          <w:rFonts w:hint="eastAsia"/>
-        </w:rPr>
-        <w:t>// 서블릿 자동등록</w:t>
-      </w:r>
-    </w:p>
-    <w:p>
-      <w:r>
-        <w:rPr>
-          <w:rFonts w:hint="eastAsia"/>
-        </w:rPr>
-        <w:t>서블릿 클래스는 HttpServlet을 상속해야함</w:t>
-      </w:r>
-    </w:p>
-    <w:p>
-      <w:r>
-        <w:rPr>
-          <w:rFonts w:hint="eastAsia"/>
-        </w:rPr>
-        <w:t>@WebServlet(name = “helloServlet”, urlPattern = “/hello”)</w:t>
-      </w:r>
-    </w:p>
-    <w:p>
-      <w:r>
-        <w:rPr>
-          <w:rFonts w:hint="eastAsia"/>
-        </w:rPr>
-        <w:t>HttpServlet 상속 클래스는 service라는 메소드를 Override해야함.</w:t>
-      </w:r>
-    </w:p>
-    <w:p>
-      <w:r>
-        <w:rPr>
-          <w:rFonts w:hint="eastAsia"/>
-        </w:rPr>
-        <w:t>HttpServletRequest - &gt; interface 톰캣이나 netty등에서 표준 스펙에 맞게 구현함.</w:t>
-      </w:r>
-    </w:p>
-    <w:p>
-      <w:r>
-        <w:rPr>
-          <w:rFonts w:hint="eastAsia"/>
-        </w:rPr>
-        <w:t>서블릿이 없으면 http 내용을 다 파싱해서 query param값을 가져와야함.</w:t>
-      </w:r>
-    </w:p>
-    <w:p>
-      <w:r>
-        <w:rPr>
-          <w:rFonts w:hint="eastAsia"/>
-        </w:rPr>
-        <w:t>서블릿을 사용하면 request.getParameter로 query param을 쉽게 가져올 수 있음.</w:t>
+        <w:t xml:space="preserve">Hello </w:t>
+      </w:r>
+      <w:proofErr w:type="spellStart"/>
+      <w:r>
+        <w:rPr>
+          <w:rFonts w:hint="eastAsia"/>
+        </w:rPr>
+        <w:t>서블릿</w:t>
+      </w:r>
+      <w:proofErr w:type="spellEnd"/>
+    </w:p>
+    <w:p>
+      <w:r>
+        <w:rPr>
+          <w:rFonts w:hint="eastAsia"/>
+        </w:rPr>
+        <w:t xml:space="preserve">스프링과 </w:t>
+      </w:r>
+      <w:proofErr w:type="spellStart"/>
+      <w:r>
+        <w:rPr>
+          <w:rFonts w:hint="eastAsia"/>
+        </w:rPr>
+        <w:t>서블릿은</w:t>
+      </w:r>
+      <w:proofErr w:type="spellEnd"/>
+      <w:r>
+        <w:rPr>
+          <w:rFonts w:hint="eastAsia"/>
+        </w:rPr>
+        <w:t xml:space="preserve"> 전혀 관련 없지만, 스프링에서 </w:t>
+      </w:r>
+      <w:proofErr w:type="spellStart"/>
+      <w:r>
+        <w:rPr>
+          <w:rFonts w:hint="eastAsia"/>
+        </w:rPr>
+        <w:t>환경설정하는</w:t>
+      </w:r>
+      <w:proofErr w:type="spellEnd"/>
+      <w:r>
+        <w:rPr>
+          <w:rFonts w:hint="eastAsia"/>
+        </w:rPr>
+        <w:t xml:space="preserve"> 것이 좋음.</w:t>
+      </w:r>
+    </w:p>
+    <w:p>
+      <w:proofErr w:type="spellStart"/>
+      <w:r>
+        <w:rPr>
+          <w:rFonts w:hint="eastAsia"/>
+        </w:rPr>
+        <w:t>톰캣을</w:t>
+      </w:r>
+      <w:proofErr w:type="spellEnd"/>
+      <w:r>
+        <w:rPr>
+          <w:rFonts w:hint="eastAsia"/>
+        </w:rPr>
+        <w:t xml:space="preserve"> 깔지 않아도 됨.</w:t>
+      </w:r>
+    </w:p>
+    <w:p>
+      <w:proofErr w:type="spellStart"/>
+      <w:r>
+        <w:rPr>
+          <w:rFonts w:hint="eastAsia"/>
+        </w:rPr>
+        <w:t>서블릿은</w:t>
+      </w:r>
+      <w:proofErr w:type="spellEnd"/>
+      <w:r>
+        <w:rPr>
+          <w:rFonts w:hint="eastAsia"/>
+        </w:rPr>
+        <w:t xml:space="preserve"> </w:t>
+      </w:r>
+      <w:proofErr w:type="spellStart"/>
+      <w:r>
+        <w:rPr>
+          <w:rFonts w:hint="eastAsia"/>
+        </w:rPr>
+        <w:t>톰캣같은</w:t>
+      </w:r>
+      <w:proofErr w:type="spellEnd"/>
+      <w:r>
+        <w:rPr>
+          <w:rFonts w:hint="eastAsia"/>
+        </w:rPr>
+        <w:t xml:space="preserve"> </w:t>
+      </w:r>
+      <w:proofErr w:type="spellStart"/>
+      <w:r>
+        <w:rPr>
+          <w:rFonts w:hint="eastAsia"/>
+        </w:rPr>
+        <w:t>웹애플리케이션</w:t>
+      </w:r>
+      <w:proofErr w:type="spellEnd"/>
+      <w:r>
+        <w:rPr>
+          <w:rFonts w:hint="eastAsia"/>
+        </w:rPr>
+        <w:t xml:space="preserve"> 서버를 직접 설치하고, 그 위에 </w:t>
+      </w:r>
+      <w:proofErr w:type="spellStart"/>
+      <w:r>
+        <w:rPr>
+          <w:rFonts w:hint="eastAsia"/>
+        </w:rPr>
+        <w:t>서블릿</w:t>
+      </w:r>
+      <w:proofErr w:type="spellEnd"/>
+      <w:r>
+        <w:rPr>
+          <w:rFonts w:hint="eastAsia"/>
+        </w:rPr>
+        <w:t xml:space="preserve"> 코드를 </w:t>
+      </w:r>
+      <w:proofErr w:type="spellStart"/>
+      <w:r>
+        <w:rPr>
+          <w:rFonts w:hint="eastAsia"/>
+        </w:rPr>
+        <w:t>ᅟᅳᆯ래스</w:t>
+      </w:r>
+      <w:proofErr w:type="spellEnd"/>
+      <w:r>
+        <w:rPr>
+          <w:rFonts w:hint="eastAsia"/>
+        </w:rPr>
+        <w:t xml:space="preserve"> 파일로 빌드해서 올린 다음, </w:t>
+      </w:r>
+      <w:proofErr w:type="spellStart"/>
+      <w:r>
+        <w:rPr>
+          <w:rFonts w:hint="eastAsia"/>
+        </w:rPr>
+        <w:t>톰캣</w:t>
+      </w:r>
+      <w:proofErr w:type="spellEnd"/>
+      <w:r>
+        <w:rPr>
+          <w:rFonts w:hint="eastAsia"/>
+        </w:rPr>
+        <w:t xml:space="preserve"> 서버를 실행하면 된다.</w:t>
+      </w:r>
+    </w:p>
+    <w:p>
+      <w:r>
+        <w:rPr>
+          <w:rFonts w:hint="eastAsia"/>
+        </w:rPr>
+        <w:t xml:space="preserve">@ServletComponentScan -&gt;스프링 annotation 패키지를 포함하여 </w:t>
+      </w:r>
+      <w:proofErr w:type="spellStart"/>
+      <w:r>
+        <w:rPr>
+          <w:rFonts w:hint="eastAsia"/>
+        </w:rPr>
+        <w:t>서블릿을</w:t>
+      </w:r>
+      <w:proofErr w:type="spellEnd"/>
+      <w:r>
+        <w:rPr>
+          <w:rFonts w:hint="eastAsia"/>
+        </w:rPr>
+        <w:t xml:space="preserve"> 찾아서 자동으로 등록하고 실행할 수 있도록 </w:t>
+      </w:r>
+      <w:proofErr w:type="spellStart"/>
+      <w:r>
+        <w:rPr>
+          <w:rFonts w:hint="eastAsia"/>
+        </w:rPr>
+        <w:t>해줌</w:t>
+      </w:r>
+      <w:proofErr w:type="spellEnd"/>
+      <w:r>
+        <w:rPr>
+          <w:rFonts w:hint="eastAsia"/>
+        </w:rPr>
+        <w:t>.</w:t>
+      </w:r>
+    </w:p>
+    <w:p>
+      <w:proofErr w:type="gramStart"/>
+      <w:r>
+        <w:rPr>
+          <w:rFonts w:hint="eastAsia"/>
+        </w:rPr>
+        <w:t xml:space="preserve">// </w:t>
+      </w:r>
+      <w:proofErr w:type="spellStart"/>
+      <w:r>
+        <w:rPr>
+          <w:rFonts w:hint="eastAsia"/>
+        </w:rPr>
+        <w:t>서블릿</w:t>
+      </w:r>
+      <w:proofErr w:type="spellEnd"/>
+      <w:proofErr w:type="gramEnd"/>
+      <w:r>
+        <w:rPr>
+          <w:rFonts w:hint="eastAsia"/>
+        </w:rPr>
+        <w:t xml:space="preserve"> 자동등록</w:t>
+      </w:r>
+    </w:p>
+    <w:p>
+      <w:proofErr w:type="spellStart"/>
+      <w:r>
+        <w:rPr>
+          <w:rFonts w:hint="eastAsia"/>
+        </w:rPr>
+        <w:t>서블릿</w:t>
+      </w:r>
+      <w:proofErr w:type="spellEnd"/>
+      <w:r>
+        <w:rPr>
+          <w:rFonts w:hint="eastAsia"/>
+        </w:rPr>
+        <w:t xml:space="preserve"> 클래스는 </w:t>
+      </w:r>
+      <w:proofErr w:type="spellStart"/>
+      <w:r>
+        <w:rPr>
+          <w:rFonts w:hint="eastAsia"/>
+        </w:rPr>
+        <w:t>HttpServlet</w:t>
+      </w:r>
+      <w:proofErr w:type="spellEnd"/>
+      <w:r>
+        <w:rPr>
+          <w:rFonts w:hint="eastAsia"/>
+        </w:rPr>
+        <w:t xml:space="preserve">을 </w:t>
+      </w:r>
+      <w:proofErr w:type="spellStart"/>
+      <w:r>
+        <w:rPr>
+          <w:rFonts w:hint="eastAsia"/>
+        </w:rPr>
+        <w:t>상속해야함</w:t>
+      </w:r>
+      <w:proofErr w:type="spellEnd"/>
+    </w:p>
+    <w:p>
+      <w:r>
+        <w:rPr>
+          <w:rFonts w:hint="eastAsia"/>
+        </w:rPr>
+        <w:t>@WebServlet(name = “</w:t>
+      </w:r>
+      <w:proofErr w:type="spellStart"/>
+      <w:r>
+        <w:rPr>
+          <w:rFonts w:hint="eastAsia"/>
+        </w:rPr>
+        <w:t>helloServlet</w:t>
+      </w:r>
+      <w:proofErr w:type="spellEnd"/>
+      <w:r>
+        <w:rPr>
+          <w:rFonts w:hint="eastAsia"/>
+        </w:rPr>
+        <w:t xml:space="preserve">”, </w:t>
+      </w:r>
+      <w:proofErr w:type="spellStart"/>
+      <w:r>
+        <w:rPr>
+          <w:rFonts w:hint="eastAsia"/>
+        </w:rPr>
+        <w:t>urlPattern</w:t>
+      </w:r>
+      <w:proofErr w:type="spellEnd"/>
+      <w:r>
+        <w:rPr>
+          <w:rFonts w:hint="eastAsia"/>
+        </w:rPr>
+        <w:t xml:space="preserve"> = “/hello”)</w:t>
+      </w:r>
+    </w:p>
+    <w:p>
+      <w:proofErr w:type="spellStart"/>
+      <w:r>
+        <w:rPr>
+          <w:rFonts w:hint="eastAsia"/>
+        </w:rPr>
+        <w:t>HttpServlet</w:t>
+      </w:r>
+      <w:proofErr w:type="spellEnd"/>
+      <w:r>
+        <w:rPr>
+          <w:rFonts w:hint="eastAsia"/>
+        </w:rPr>
+        <w:t xml:space="preserve"> 상속 클래스는 service라는 메소드를 Override해야함.</w:t>
+      </w:r>
+    </w:p>
+    <w:p>
+      <w:proofErr w:type="spellStart"/>
+      <w:r>
+        <w:rPr>
+          <w:rFonts w:hint="eastAsia"/>
+        </w:rPr>
+        <w:t>HttpServletRequest</w:t>
+      </w:r>
+      <w:proofErr w:type="spellEnd"/>
+      <w:r>
+        <w:rPr>
+          <w:rFonts w:hint="eastAsia"/>
+        </w:rPr>
+        <w:t xml:space="preserve"> </w:t>
+      </w:r>
+      <w:proofErr w:type="gramStart"/>
+      <w:r>
+        <w:rPr>
+          <w:rFonts w:hint="eastAsia"/>
+        </w:rPr>
+        <w:t>- &gt;</w:t>
+      </w:r>
+      <w:proofErr w:type="gramEnd"/>
+      <w:r>
+        <w:rPr>
+          <w:rFonts w:hint="eastAsia"/>
+        </w:rPr>
+        <w:t xml:space="preserve"> interface </w:t>
+      </w:r>
+      <w:proofErr w:type="spellStart"/>
+      <w:r>
+        <w:rPr>
+          <w:rFonts w:hint="eastAsia"/>
+        </w:rPr>
+        <w:t>톰캣이나</w:t>
+      </w:r>
+      <w:proofErr w:type="spellEnd"/>
+      <w:r>
+        <w:rPr>
+          <w:rFonts w:hint="eastAsia"/>
+        </w:rPr>
+        <w:t xml:space="preserve"> </w:t>
+      </w:r>
+      <w:proofErr w:type="spellStart"/>
+      <w:r>
+        <w:rPr>
+          <w:rFonts w:hint="eastAsia"/>
+        </w:rPr>
+        <w:t>netty</w:t>
+      </w:r>
+      <w:proofErr w:type="spellEnd"/>
+      <w:r>
+        <w:rPr>
+          <w:rFonts w:hint="eastAsia"/>
+        </w:rPr>
+        <w:t>등에서 표준 스펙에 맞게 구현함.</w:t>
+      </w:r>
+    </w:p>
+    <w:p>
+      <w:proofErr w:type="spellStart"/>
+      <w:r>
+        <w:rPr>
+          <w:rFonts w:hint="eastAsia"/>
+        </w:rPr>
+        <w:t>서블릿이</w:t>
+      </w:r>
+      <w:proofErr w:type="spellEnd"/>
+      <w:r>
+        <w:rPr>
+          <w:rFonts w:hint="eastAsia"/>
+        </w:rPr>
+        <w:t xml:space="preserve"> 없으면 http 내용을 다 </w:t>
+      </w:r>
+      <w:proofErr w:type="spellStart"/>
+      <w:r>
+        <w:rPr>
+          <w:rFonts w:hint="eastAsia"/>
+        </w:rPr>
+        <w:t>파싱해서</w:t>
+      </w:r>
+      <w:proofErr w:type="spellEnd"/>
+      <w:r>
+        <w:rPr>
+          <w:rFonts w:hint="eastAsia"/>
+        </w:rPr>
+        <w:t xml:space="preserve"> query param값을 </w:t>
+      </w:r>
+      <w:proofErr w:type="spellStart"/>
+      <w:r>
+        <w:rPr>
+          <w:rFonts w:hint="eastAsia"/>
+        </w:rPr>
+        <w:t>가져와야함</w:t>
+      </w:r>
+      <w:proofErr w:type="spellEnd"/>
+      <w:r>
+        <w:rPr>
+          <w:rFonts w:hint="eastAsia"/>
+        </w:rPr>
+        <w:t>.</w:t>
+      </w:r>
+    </w:p>
+    <w:p>
+      <w:proofErr w:type="spellStart"/>
+      <w:r>
+        <w:rPr>
+          <w:rFonts w:hint="eastAsia"/>
+        </w:rPr>
+        <w:t>서블릿을</w:t>
+      </w:r>
+      <w:proofErr w:type="spellEnd"/>
+      <w:r>
+        <w:rPr>
+          <w:rFonts w:hint="eastAsia"/>
+        </w:rPr>
+        <w:t xml:space="preserve"> 사용하면 </w:t>
+      </w:r>
+      <w:proofErr w:type="spellStart"/>
+      <w:proofErr w:type="gramStart"/>
+      <w:r>
+        <w:rPr>
+          <w:rFonts w:hint="eastAsia"/>
+        </w:rPr>
+        <w:t>request.getParameter</w:t>
+      </w:r>
+      <w:proofErr w:type="spellEnd"/>
+      <w:proofErr w:type="gramEnd"/>
+      <w:r>
+        <w:rPr>
+          <w:rFonts w:hint="eastAsia"/>
+        </w:rPr>
+        <w:t>로 query param을 쉽게 가져올 수 있음.</w:t>
       </w:r>
     </w:p>
     <w:p>
@@ -1534,35 +2467,127 @@
       </w:r>
     </w:p>
     <w:p>
-      <w:r>
-        <w:rPr>
-          <w:rFonts w:hint="eastAsia"/>
-        </w:rPr>
-        <w:t>response.setContentType(“text/plain”); -&gt; HTTP헤더에 들어감.</w:t>
-      </w:r>
-    </w:p>
-    <w:p>
-      <w:r>
-        <w:rPr>
-          <w:rFonts w:hint="eastAsia"/>
-        </w:rPr>
-        <w:t>response.setCharacterEncoding(“UTF-8”); -&gt; HTTP헤더에 들어감.</w:t>
-      </w:r>
-    </w:p>
-    <w:p>
-      <w:r>
-        <w:rPr>
-          <w:rFonts w:hint="eastAsia"/>
-        </w:rPr>
-        <w:t>response.getWritet().write(“hello”); -&gt; HTTP 메시지 바디에 들어감.</w:t>
-      </w:r>
-    </w:p>
-    <w:p>
-      <w:r>
-        <w:rPr>
-          <w:rFonts w:hint="eastAsia"/>
-        </w:rPr>
-        <w:t>request header :웹브라우저가 보내는 것.</w:t>
+      <w:proofErr w:type="spellStart"/>
+      <w:proofErr w:type="gramStart"/>
+      <w:r>
+        <w:rPr>
+          <w:rFonts w:hint="eastAsia"/>
+        </w:rPr>
+        <w:t>response.setContentType</w:t>
+      </w:r>
+      <w:proofErr w:type="spellEnd"/>
+      <w:proofErr w:type="gramEnd"/>
+      <w:r>
+        <w:rPr>
+          <w:rFonts w:hint="eastAsia"/>
+        </w:rPr>
+        <w:t xml:space="preserve">(“text/plain”); -&gt; HTTP헤더에 </w:t>
+      </w:r>
+      <w:proofErr w:type="spellStart"/>
+      <w:r>
+        <w:rPr>
+          <w:rFonts w:hint="eastAsia"/>
+        </w:rPr>
+        <w:t>들어감</w:t>
+      </w:r>
+      <w:proofErr w:type="spellEnd"/>
+      <w:r>
+        <w:rPr>
+          <w:rFonts w:hint="eastAsia"/>
+        </w:rPr>
+        <w:t>.</w:t>
+      </w:r>
+    </w:p>
+    <w:p>
+      <w:proofErr w:type="spellStart"/>
+      <w:proofErr w:type="gramStart"/>
+      <w:r>
+        <w:rPr>
+          <w:rFonts w:hint="eastAsia"/>
+        </w:rPr>
+        <w:t>response.setCharacterEncoding</w:t>
+      </w:r>
+      <w:proofErr w:type="spellEnd"/>
+      <w:proofErr w:type="gramEnd"/>
+      <w:r>
+        <w:rPr>
+          <w:rFonts w:hint="eastAsia"/>
+        </w:rPr>
+        <w:t xml:space="preserve">(“UTF-8”); -&gt; HTTP헤더에 </w:t>
+      </w:r>
+      <w:proofErr w:type="spellStart"/>
+      <w:r>
+        <w:rPr>
+          <w:rFonts w:hint="eastAsia"/>
+        </w:rPr>
+        <w:t>들어감</w:t>
+      </w:r>
+      <w:proofErr w:type="spellEnd"/>
+      <w:r>
+        <w:rPr>
+          <w:rFonts w:hint="eastAsia"/>
+        </w:rPr>
+        <w:t>.</w:t>
+      </w:r>
+    </w:p>
+    <w:p>
+      <w:proofErr w:type="spellStart"/>
+      <w:proofErr w:type="gramStart"/>
+      <w:r>
+        <w:rPr>
+          <w:rFonts w:hint="eastAsia"/>
+        </w:rPr>
+        <w:t>response.getWritet</w:t>
+      </w:r>
+      <w:proofErr w:type="spellEnd"/>
+      <w:proofErr w:type="gramEnd"/>
+      <w:r>
+        <w:rPr>
+          <w:rFonts w:hint="eastAsia"/>
+        </w:rPr>
+        <w:t xml:space="preserve">().write(“hello”); -&gt; HTTP 메시지 바디에 </w:t>
+      </w:r>
+      <w:proofErr w:type="spellStart"/>
+      <w:r>
+        <w:rPr>
+          <w:rFonts w:hint="eastAsia"/>
+        </w:rPr>
+        <w:t>들어감</w:t>
+      </w:r>
+      <w:proofErr w:type="spellEnd"/>
+      <w:r>
+        <w:rPr>
+          <w:rFonts w:hint="eastAsia"/>
+        </w:rPr>
+        <w:t>.</w:t>
+      </w:r>
+    </w:p>
+    <w:p>
+      <w:r>
+        <w:rPr>
+          <w:rFonts w:hint="eastAsia"/>
+        </w:rPr>
+        <w:t>request header:</w:t>
+      </w:r>
+      <w:r>
+        <w:rPr>
+          <w:rFonts w:hint="eastAsia"/>
+        </w:rPr>
+        <w:t xml:space="preserve"> </w:t>
+      </w:r>
+      <w:proofErr w:type="spellStart"/>
+      <w:r>
+        <w:rPr>
+          <w:rFonts w:hint="eastAsia"/>
+        </w:rPr>
+        <w:t>웹브라우저가</w:t>
+      </w:r>
+      <w:proofErr w:type="spellEnd"/>
+      <w:r>
+        <w:rPr>
+          <w:rFonts w:hint="eastAsia"/>
+        </w:rPr>
+        <w:t xml:space="preserve"> 보내는 것.</w:t>
       </w:r>
     </w:p>
     <w:p>
@@ -1581,27 +2606,65 @@
       </w:r>
     </w:p>
     <w:p>
-      <w:r>
-        <w:rPr>
-          <w:rFonts w:hint="eastAsia"/>
-        </w:rPr>
-        <w:t>url 요청이 들어오면 자동으로 servlet의 service 메소드를 실행해준다.</w:t>
-      </w:r>
-    </w:p>
-    <w:p>
-      <w:r>
-        <w:rPr>
-          <w:rFonts w:hint="eastAsia"/>
-        </w:rPr>
-        <w:t>main – resource - &gt; application.properties</w:t>
-      </w:r>
-    </w:p>
-    <w:p>
-      <w:r>
-        <w:rPr>
-          <w:rFonts w:hint="eastAsia"/>
-        </w:rPr>
-        <w:t>logging.level.org.apache.cotoye.http11=trace 추가 (스프링 3.2이상 사용시)</w:t>
+      <w:proofErr w:type="spellStart"/>
+      <w:r>
+        <w:rPr>
+          <w:rFonts w:hint="eastAsia"/>
+        </w:rPr>
+        <w:t>url</w:t>
+      </w:r>
+      <w:proofErr w:type="spellEnd"/>
+      <w:r>
+        <w:rPr>
+          <w:rFonts w:hint="eastAsia"/>
+        </w:rPr>
+        <w:t xml:space="preserve"> 요청이 들어오면 자동으로 servlet의 service 메소드를 실행해준다.</w:t>
+      </w:r>
+    </w:p>
+    <w:p>
+      <w:r>
+        <w:rPr>
+          <w:rFonts w:hint="eastAsia"/>
+        </w:rPr>
+        <w:t xml:space="preserve">main – resource </w:t>
+      </w:r>
+      <w:proofErr w:type="gramStart"/>
+      <w:r>
+        <w:rPr>
+          <w:rFonts w:hint="eastAsia"/>
+        </w:rPr>
+        <w:t>- &gt;</w:t>
+      </w:r>
+      <w:proofErr w:type="gramEnd"/>
+      <w:r>
+        <w:rPr>
+          <w:rFonts w:hint="eastAsia"/>
+        </w:rPr>
+        <w:t xml:space="preserve"> </w:t>
+      </w:r>
+      <w:proofErr w:type="spellStart"/>
+      <w:r>
+        <w:rPr>
+          <w:rFonts w:hint="eastAsia"/>
+        </w:rPr>
+        <w:t>application.properties</w:t>
+      </w:r>
+      <w:proofErr w:type="spellEnd"/>
+    </w:p>
+    <w:p>
+      <w:proofErr w:type="gramStart"/>
+      <w:r>
+        <w:rPr>
+          <w:rFonts w:hint="eastAsia"/>
+        </w:rPr>
+        <w:t>logging.level.org.apache</w:t>
+      </w:r>
+      <w:proofErr w:type="gramEnd"/>
+      <w:r>
+        <w:rPr>
+          <w:rFonts w:hint="eastAsia"/>
+        </w:rPr>
+        <w:t>.cotoye.http11=trace 추가 (스프링 3.2이상 사용시)</w:t>
       </w:r>
     </w:p>
     <w:p>
@@ -1625,39 +2688,161 @@
         <w:rPr>
           <w:rFonts w:hint="eastAsia"/>
         </w:rPr>
-        <w:t>스프링 부트가 내장 톰캣 서버를 띄움. 톰캣 서버에 있는 서블릿 컨테이너가 서블릿을 다 생성해줌.</w:t>
-      </w:r>
-    </w:p>
-    <w:p>
-      <w:r>
-        <w:rPr>
-          <w:rFonts w:hint="eastAsia"/>
-        </w:rPr>
-        <w:t>index.html – 웰컴 페이지(도메인으로 접근했을 때 첫 화면)</w:t>
-      </w:r>
-    </w:p>
-    <w:p>
+        <w:t xml:space="preserve">스프링 부트가 내장 </w:t>
+      </w:r>
+      <w:proofErr w:type="spellStart"/>
+      <w:r>
+        <w:rPr>
+          <w:rFonts w:hint="eastAsia"/>
+        </w:rPr>
+        <w:t>톰캣</w:t>
+      </w:r>
+      <w:proofErr w:type="spellEnd"/>
+      <w:r>
+        <w:rPr>
+          <w:rFonts w:hint="eastAsia"/>
+        </w:rPr>
+        <w:t xml:space="preserve"> 서버를 띄움. </w:t>
+      </w:r>
+      <w:proofErr w:type="spellStart"/>
+      <w:r>
+        <w:rPr>
+          <w:rFonts w:hint="eastAsia"/>
+        </w:rPr>
+        <w:t>톰캣</w:t>
+      </w:r>
+      <w:proofErr w:type="spellEnd"/>
+      <w:r>
+        <w:rPr>
+          <w:rFonts w:hint="eastAsia"/>
+        </w:rPr>
+        <w:t xml:space="preserve"> 서버에 있는 </w:t>
+      </w:r>
+      <w:proofErr w:type="spellStart"/>
+      <w:r>
+        <w:rPr>
+          <w:rFonts w:hint="eastAsia"/>
+        </w:rPr>
+        <w:t>서블릿</w:t>
+      </w:r>
+      <w:proofErr w:type="spellEnd"/>
+      <w:r>
+        <w:rPr>
+          <w:rFonts w:hint="eastAsia"/>
+        </w:rPr>
+        <w:t xml:space="preserve"> 컨테이너가 </w:t>
+      </w:r>
+      <w:proofErr w:type="spellStart"/>
+      <w:r>
+        <w:rPr>
+          <w:rFonts w:hint="eastAsia"/>
+        </w:rPr>
+        <w:t>서블릿을</w:t>
+      </w:r>
+      <w:proofErr w:type="spellEnd"/>
+      <w:r>
+        <w:rPr>
+          <w:rFonts w:hint="eastAsia"/>
+        </w:rPr>
+        <w:t xml:space="preserve"> 다 생성해줌.</w:t>
+      </w:r>
+    </w:p>
+    <w:p>
+      <w:r>
+        <w:rPr>
+          <w:rFonts w:hint="eastAsia"/>
+        </w:rPr>
+        <w:t xml:space="preserve">index.html – </w:t>
+      </w:r>
+      <w:proofErr w:type="spellStart"/>
+      <w:r>
+        <w:rPr>
+          <w:rFonts w:hint="eastAsia"/>
+        </w:rPr>
+        <w:t>웰컴</w:t>
+      </w:r>
+      <w:proofErr w:type="spellEnd"/>
+      <w:r>
+        <w:rPr>
+          <w:rFonts w:hint="eastAsia"/>
+        </w:rPr>
+        <w:t xml:space="preserve"> 페이지(도메인으로 접근했을 때 첫 화면)</w:t>
+      </w:r>
+    </w:p>
+    <w:p>
+      <w:proofErr w:type="spellStart"/>
       <w:r>
         <w:rPr>
           <w:rFonts w:hint="eastAsia"/>
         </w:rPr>
         <w:t>HttpServletRequest</w:t>
       </w:r>
-    </w:p>
-    <w:p>
-      <w:r>
-        <w:rPr>
-          <w:rFonts w:hint="eastAsia"/>
-        </w:rPr>
-        <w:t>HTTP 요청 메시지를 개발자가 직접 파싱해서 사용해도 되지만, 매우 불편하다. 서블릿은 개발자가 HTTP 요청 메시지를 편리하게 사용할 수 있도록 개발자 대신에 HTTP요청 메시지를 파싱하고, HttpServletRequest 객체에 담아서 제공한다.</w:t>
-      </w:r>
-    </w:p>
-    <w:p>
-      <w:r>
-        <w:rPr>
-          <w:rFonts w:hint="eastAsia"/>
-        </w:rPr>
-        <w:t>HttpServletRequest는</w:t>
+      <w:proofErr w:type="spellEnd"/>
+    </w:p>
+    <w:p>
+      <w:r>
+        <w:rPr>
+          <w:rFonts w:hint="eastAsia"/>
+        </w:rPr>
+        <w:t xml:space="preserve">HTTP 요청 메시지를 개발자가 직접 </w:t>
+      </w:r>
+      <w:proofErr w:type="spellStart"/>
+      <w:r>
+        <w:rPr>
+          <w:rFonts w:hint="eastAsia"/>
+        </w:rPr>
+        <w:t>파싱해서</w:t>
+      </w:r>
+      <w:proofErr w:type="spellEnd"/>
+      <w:r>
+        <w:rPr>
+          <w:rFonts w:hint="eastAsia"/>
+        </w:rPr>
+        <w:t xml:space="preserve"> 사용해도 되지만, 매우 불편하다. </w:t>
+      </w:r>
+      <w:proofErr w:type="spellStart"/>
+      <w:r>
+        <w:rPr>
+          <w:rFonts w:hint="eastAsia"/>
+        </w:rPr>
+        <w:t>서블릿은</w:t>
+      </w:r>
+      <w:proofErr w:type="spellEnd"/>
+      <w:r>
+        <w:rPr>
+          <w:rFonts w:hint="eastAsia"/>
+        </w:rPr>
+        <w:t xml:space="preserve"> 개발자가 HTTP 요청 메시지를 편리하게 사용할 수 있도록 개발자 대신에 HTTP요청 메시지를 파싱하고, </w:t>
+      </w:r>
+      <w:proofErr w:type="spellStart"/>
+      <w:r>
+        <w:rPr>
+          <w:rFonts w:hint="eastAsia"/>
+        </w:rPr>
+        <w:t>HttpServletRequest</w:t>
+      </w:r>
+      <w:proofErr w:type="spellEnd"/>
+      <w:r>
+        <w:rPr>
+          <w:rFonts w:hint="eastAsia"/>
+        </w:rPr>
+        <w:t xml:space="preserve"> 객체에 담아서 제공한다.</w:t>
+      </w:r>
+    </w:p>
+    <w:p>
+      <w:proofErr w:type="spellStart"/>
+      <w:r>
+        <w:rPr>
+          <w:rFonts w:hint="eastAsia"/>
+        </w:rPr>
+        <w:t>HttpServletRequest</w:t>
+      </w:r>
+      <w:proofErr w:type="spellEnd"/>
+      <w:r>
+        <w:rPr>
+          <w:rFonts w:hint="eastAsia"/>
+        </w:rPr>
+        <w:t>는</w:t>
       </w:r>
     </w:p>
     <w:p>
@@ -1677,11 +2862,35 @@
       </w:r>
     </w:p>
     <w:p>
-      <w:r>
-        <w:rPr>
-          <w:rFonts w:hint="eastAsia"/>
-        </w:rPr>
-        <w:t>request.getAttribute(“”), request.setAttribute(“”)</w:t>
+      <w:proofErr w:type="spellStart"/>
+      <w:proofErr w:type="gramStart"/>
+      <w:r>
+        <w:rPr>
+          <w:rFonts w:hint="eastAsia"/>
+        </w:rPr>
+        <w:t>request.getAttribute</w:t>
+      </w:r>
+      <w:proofErr w:type="spellEnd"/>
+      <w:proofErr w:type="gramEnd"/>
+      <w:r>
+        <w:rPr>
+          <w:rFonts w:hint="eastAsia"/>
+        </w:rPr>
+        <w:t xml:space="preserve">(“”), </w:t>
+      </w:r>
+      <w:proofErr w:type="spellStart"/>
+      <w:r>
+        <w:rPr>
+          <w:rFonts w:hint="eastAsia"/>
+        </w:rPr>
+        <w:t>request.setAttribute</w:t>
+      </w:r>
+      <w:proofErr w:type="spellEnd"/>
+      <w:r>
+        <w:rPr>
+          <w:rFonts w:hint="eastAsia"/>
+        </w:rPr>
+        <w:t>(“”)</w:t>
       </w:r>
     </w:p>
     <w:p>
@@ -1693,132 +2902,416 @@
       </w:r>
     </w:p>
     <w:p>
-      <w:r>
-        <w:rPr>
-          <w:rFonts w:hint="eastAsia"/>
-        </w:rPr>
-        <w:t>request.getSession()</w:t>
-      </w:r>
-    </w:p>
-    <w:p>
-      <w:r>
-        <w:rPr>
-          <w:rFonts w:hint="eastAsia"/>
-        </w:rPr>
-        <w:t>HTTP RequestHeader</w:t>
-      </w:r>
-    </w:p>
-    <w:p>
-      <w:r>
-        <w:rPr>
-          <w:rFonts w:hint="eastAsia"/>
-        </w:rPr>
-        <w:t>startline 정보 :</w:t>
-      </w:r>
-    </w:p>
-    <w:p>
-      <w:r>
-        <w:rPr>
-          <w:rFonts w:hint="eastAsia"/>
-        </w:rPr>
-        <w:t>request.getMethod();</w:t>
-      </w:r>
-    </w:p>
-    <w:p>
-      <w:r>
-        <w:rPr>
-          <w:rFonts w:hint="eastAsia"/>
-        </w:rPr>
-        <w:t>request.getProtocol();</w:t>
-      </w:r>
-    </w:p>
-    <w:p>
-      <w:r>
-        <w:rPr>
-          <w:rFonts w:hint="eastAsia"/>
-        </w:rPr>
-        <w:t>request.getScheme();</w:t>
-      </w:r>
-    </w:p>
-    <w:p>
-      <w:r>
-        <w:rPr>
-          <w:rFonts w:hint="eastAsia"/>
-        </w:rPr>
-        <w:t>request.getRequestURL();</w:t>
-      </w:r>
-    </w:p>
-    <w:p>
-      <w:r>
-        <w:rPr>
-          <w:rFonts w:hint="eastAsia"/>
-        </w:rPr>
-        <w:t>request,getRequestURI();</w:t>
-      </w:r>
-    </w:p>
-    <w:p>
+      <w:proofErr w:type="spellStart"/>
+      <w:proofErr w:type="gramStart"/>
+      <w:r>
+        <w:rPr>
+          <w:rFonts w:hint="eastAsia"/>
+        </w:rPr>
+        <w:t>request.getSession</w:t>
+      </w:r>
+      <w:proofErr w:type="spellEnd"/>
+      <w:proofErr w:type="gramEnd"/>
+      <w:r>
+        <w:rPr>
+          <w:rFonts w:hint="eastAsia"/>
+        </w:rPr>
+        <w:t>()</w:t>
+      </w:r>
+    </w:p>
+    <w:p>
+      <w:r>
+        <w:rPr>
+          <w:rFonts w:hint="eastAsia"/>
+        </w:rPr>
+        <w:t xml:space="preserve">HTTP </w:t>
+      </w:r>
+      <w:proofErr w:type="spellStart"/>
+      <w:r>
+        <w:rPr>
+          <w:rFonts w:hint="eastAsia"/>
+        </w:rPr>
+        <w:t>RequestHeader</w:t>
+      </w:r>
+      <w:proofErr w:type="spellEnd"/>
+    </w:p>
+    <w:p>
+      <w:proofErr w:type="spellStart"/>
+      <w:r>
+        <w:rPr>
+          <w:rFonts w:hint="eastAsia"/>
+        </w:rPr>
+        <w:t>startline</w:t>
+      </w:r>
+      <w:proofErr w:type="spellEnd"/>
+      <w:r>
+        <w:rPr>
+          <w:rFonts w:hint="eastAsia"/>
+        </w:rPr>
+        <w:t xml:space="preserve"> </w:t>
+      </w:r>
+      <w:proofErr w:type="gramStart"/>
+      <w:r>
+        <w:rPr>
+          <w:rFonts w:hint="eastAsia"/>
+        </w:rPr>
+        <w:t>정보 :</w:t>
+      </w:r>
+      <w:proofErr w:type="gramEnd"/>
+    </w:p>
+    <w:p>
+      <w:proofErr w:type="spellStart"/>
+      <w:proofErr w:type="gramStart"/>
+      <w:r>
+        <w:rPr>
+          <w:rFonts w:hint="eastAsia"/>
+        </w:rPr>
+        <w:t>request.getMethod</w:t>
+      </w:r>
+      <w:proofErr w:type="spellEnd"/>
+      <w:proofErr w:type="gramEnd"/>
+      <w:r>
+        <w:rPr>
+          <w:rFonts w:hint="eastAsia"/>
+        </w:rPr>
+        <w:t>();</w:t>
+      </w:r>
+    </w:p>
+    <w:p>
+      <w:proofErr w:type="spellStart"/>
+      <w:proofErr w:type="gramStart"/>
+      <w:r>
+        <w:rPr>
+          <w:rFonts w:hint="eastAsia"/>
+        </w:rPr>
+        <w:t>request.getProtocol</w:t>
+      </w:r>
+      <w:proofErr w:type="spellEnd"/>
+      <w:proofErr w:type="gramEnd"/>
+      <w:r>
+        <w:rPr>
+          <w:rFonts w:hint="eastAsia"/>
+        </w:rPr>
+        <w:t>();</w:t>
+      </w:r>
+    </w:p>
+    <w:p>
+      <w:proofErr w:type="spellStart"/>
+      <w:proofErr w:type="gramStart"/>
+      <w:r>
+        <w:rPr>
+          <w:rFonts w:hint="eastAsia"/>
+        </w:rPr>
+        <w:t>request.getScheme</w:t>
+      </w:r>
+      <w:proofErr w:type="spellEnd"/>
+      <w:proofErr w:type="gramEnd"/>
+      <w:r>
+        <w:rPr>
+          <w:rFonts w:hint="eastAsia"/>
+        </w:rPr>
+        <w:t>();</w:t>
+      </w:r>
+    </w:p>
+    <w:p>
+      <w:proofErr w:type="spellStart"/>
+      <w:proofErr w:type="gramStart"/>
+      <w:r>
+        <w:rPr>
+          <w:rFonts w:hint="eastAsia"/>
+        </w:rPr>
+        <w:t>request.getRequestURL</w:t>
+      </w:r>
+      <w:proofErr w:type="spellEnd"/>
+      <w:proofErr w:type="gramEnd"/>
+      <w:r>
+        <w:rPr>
+          <w:rFonts w:hint="eastAsia"/>
+        </w:rPr>
+        <w:t>();</w:t>
+      </w:r>
+    </w:p>
+    <w:p>
+      <w:proofErr w:type="spellStart"/>
+      <w:proofErr w:type="gramStart"/>
+      <w:r>
+        <w:rPr>
+          <w:rFonts w:hint="eastAsia"/>
+        </w:rPr>
+        <w:t>request,getRequestURI</w:t>
+      </w:r>
+      <w:proofErr w:type="spellEnd"/>
+      <w:proofErr w:type="gramEnd"/>
+      <w:r>
+        <w:rPr>
+          <w:rFonts w:hint="eastAsia"/>
+        </w:rPr>
+        <w:t>();</w:t>
+      </w:r>
+    </w:p>
+    <w:p>
+      <w:proofErr w:type="spellStart"/>
+      <w:proofErr w:type="gramStart"/>
       <w:r>
         <w:rPr>
           <w:rFonts w:hint="eastAsia"/>
         </w:rPr>
         <w:lastRenderedPageBreak/>
-        <w:t>equest.getQueryString();</w:t>
-      </w:r>
-    </w:p>
-    <w:p>
-      <w:r>
-        <w:rPr>
-          <w:rFonts w:hint="eastAsia"/>
-        </w:rPr>
-        <w:t>request.isSecure();</w:t>
-      </w:r>
-    </w:p>
-    <w:p>
-      <w:r>
-        <w:rPr>
-          <w:rFonts w:hint="eastAsia"/>
-        </w:rPr>
-        <w:t>ctrl +　alt + shift + t를 입력하면 메소드를 추출해서 만들어줌.</w:t>
-      </w:r>
-    </w:p>
-    <w:p>
-      <w:r>
-        <w:rPr>
-          <w:rFonts w:hint="eastAsia"/>
-        </w:rPr>
-        <w:t>private void printHeaders(HttpServletRequest request)｛</w:t>
-      </w:r>
-    </w:p>
-    <w:p>
-      <w:r>
-        <w:rPr>
-          <w:rFonts w:hint="eastAsia"/>
-        </w:rPr>
-        <w:t>Enumeration&lt;String&gt; headerNames =rrequest.getHeaderNames();</w:t>
-      </w:r>
-    </w:p>
-    <w:p>
-      <w:r>
-        <w:rPr>
-          <w:rFonts w:hint="eastAsia"/>
-        </w:rPr>
-        <w:t>while (headerNames.hasMoreElements()) {</w:t>
-      </w:r>
-    </w:p>
-    <w:p>
-      <w:r>
-        <w:rPr>
-          <w:rFonts w:hint="eastAsia"/>
-        </w:rPr>
-        <w:t>String headerName = headerNames.getNextElement();</w:t>
-      </w:r>
-    </w:p>
-    <w:p>
-      <w:r>
-        <w:rPr>
-          <w:rFonts w:hint="eastAsia"/>
-        </w:rPr>
-        <w:t>System.out.println(“headerName : ” + headerName);</w:t>
+        <w:t>r</w:t>
+      </w:r>
+      <w:r>
+        <w:rPr>
+          <w:rFonts w:hint="eastAsia"/>
+        </w:rPr>
+        <w:t>equest.getQueryString</w:t>
+      </w:r>
+      <w:proofErr w:type="spellEnd"/>
+      <w:proofErr w:type="gramEnd"/>
+      <w:r>
+        <w:rPr>
+          <w:rFonts w:hint="eastAsia"/>
+        </w:rPr>
+        <w:t>();</w:t>
+      </w:r>
+    </w:p>
+    <w:p>
+      <w:proofErr w:type="spellStart"/>
+      <w:proofErr w:type="gramStart"/>
+      <w:r>
+        <w:rPr>
+          <w:rFonts w:hint="eastAsia"/>
+        </w:rPr>
+        <w:t>request.isSecure</w:t>
+      </w:r>
+      <w:proofErr w:type="spellEnd"/>
+      <w:proofErr w:type="gramEnd"/>
+      <w:r>
+        <w:rPr>
+          <w:rFonts w:hint="eastAsia"/>
+        </w:rPr>
+        <w:t>();</w:t>
+      </w:r>
+    </w:p>
+    <w:p>
+      <w:r>
+        <w:rPr>
+          <w:rFonts w:hint="eastAsia"/>
+        </w:rPr>
+        <w:t xml:space="preserve">ctrl +　alt + shift + t를 입력하면 메소드를 추출해서 </w:t>
+      </w:r>
+      <w:proofErr w:type="spellStart"/>
+      <w:r>
+        <w:rPr>
+          <w:rFonts w:hint="eastAsia"/>
+        </w:rPr>
+        <w:t>만들어줌</w:t>
+      </w:r>
+      <w:proofErr w:type="spellEnd"/>
+      <w:r>
+        <w:rPr>
+          <w:rFonts w:hint="eastAsia"/>
+        </w:rPr>
+        <w:t>.</w:t>
+      </w:r>
+    </w:p>
+    <w:p>
+      <w:r>
+        <w:rPr>
+          <w:rFonts w:hint="eastAsia"/>
+        </w:rPr>
+        <w:t xml:space="preserve">private void </w:t>
+      </w:r>
+      <w:proofErr w:type="spellStart"/>
+      <w:r>
+        <w:rPr>
+          <w:rFonts w:hint="eastAsia"/>
+        </w:rPr>
+        <w:t>printHeaders</w:t>
+      </w:r>
+      <w:proofErr w:type="spellEnd"/>
+      <w:r>
+        <w:rPr>
+          <w:rFonts w:hint="eastAsia"/>
+        </w:rPr>
+        <w:t>(</w:t>
+      </w:r>
+      <w:proofErr w:type="spellStart"/>
+      <w:r>
+        <w:rPr>
+          <w:rFonts w:hint="eastAsia"/>
+        </w:rPr>
+        <w:t>HttpServletRequest</w:t>
+      </w:r>
+      <w:proofErr w:type="spellEnd"/>
+      <w:r>
+        <w:rPr>
+          <w:rFonts w:hint="eastAsia"/>
+        </w:rPr>
+        <w:t xml:space="preserve"> request)｛</w:t>
+      </w:r>
+    </w:p>
+    <w:p>
+      <w:r>
+        <w:rPr>
+          <w:rFonts w:hint="eastAsia"/>
+        </w:rPr>
+        <w:t xml:space="preserve">Enumeration&lt;String&gt; </w:t>
+      </w:r>
+      <w:proofErr w:type="spellStart"/>
+      <w:r>
+        <w:rPr>
+          <w:rFonts w:hint="eastAsia"/>
+        </w:rPr>
+        <w:t>headerNames</w:t>
+      </w:r>
+      <w:proofErr w:type="spellEnd"/>
+      <w:r>
+        <w:rPr>
+          <w:rFonts w:hint="eastAsia"/>
+        </w:rPr>
+        <w:t xml:space="preserve"> =</w:t>
+      </w:r>
+      <w:proofErr w:type="spellStart"/>
+      <w:proofErr w:type="gramStart"/>
+      <w:r>
+        <w:rPr>
+          <w:rFonts w:hint="eastAsia"/>
+        </w:rPr>
+        <w:t>rrequest.getHeaderNames</w:t>
+      </w:r>
+      <w:proofErr w:type="spellEnd"/>
+      <w:proofErr w:type="gramEnd"/>
+      <w:r>
+        <w:rPr>
+          <w:rFonts w:hint="eastAsia"/>
+        </w:rPr>
+        <w:t>();</w:t>
+      </w:r>
+    </w:p>
+    <w:p>
+      <w:r>
+        <w:rPr>
+          <w:rFonts w:hint="eastAsia"/>
+        </w:rPr>
+        <w:t>while (</w:t>
+      </w:r>
+      <w:proofErr w:type="spellStart"/>
+      <w:r>
+        <w:rPr>
+          <w:rFonts w:hint="eastAsia"/>
+        </w:rPr>
+        <w:t>headerNames.hasMoreElements</w:t>
+      </w:r>
+      <w:proofErr w:type="spellEnd"/>
+      <w:r>
+        <w:rPr>
+          <w:rFonts w:hint="eastAsia"/>
+        </w:rPr>
+        <w:t>(</w:t>
+      </w:r>
+      <w:proofErr w:type="gramStart"/>
+      <w:r>
+        <w:rPr>
+          <w:rFonts w:hint="eastAsia"/>
+        </w:rPr>
+        <w:t>)) {</w:t>
+      </w:r>
+      <w:proofErr w:type="gramEnd"/>
+    </w:p>
+    <w:p>
+      <w:r>
+        <w:rPr>
+          <w:rFonts w:hint="eastAsia"/>
+        </w:rPr>
+        <w:t xml:space="preserve">String </w:t>
+      </w:r>
+      <w:proofErr w:type="spellStart"/>
+      <w:r>
+        <w:rPr>
+          <w:rFonts w:hint="eastAsia"/>
+        </w:rPr>
+        <w:t>headerName</w:t>
+      </w:r>
+      <w:proofErr w:type="spellEnd"/>
+      <w:r>
+        <w:rPr>
+          <w:rFonts w:hint="eastAsia"/>
+        </w:rPr>
+        <w:t xml:space="preserve"> = </w:t>
+      </w:r>
+      <w:proofErr w:type="spellStart"/>
+      <w:r>
+        <w:rPr>
+          <w:rFonts w:hint="eastAsia"/>
+        </w:rPr>
+        <w:t>headerNames.getNextElement</w:t>
+      </w:r>
+      <w:proofErr w:type="spellEnd"/>
+      <w:r>
+        <w:rPr>
+          <w:rFonts w:hint="eastAsia"/>
+        </w:rPr>
+        <w:t>(</w:t>
+      </w:r>
+      <w:proofErr w:type="gramStart"/>
+      <w:r>
+        <w:rPr>
+          <w:rFonts w:hint="eastAsia"/>
+        </w:rPr>
+        <w:t>);</w:t>
+      </w:r>
+      <w:proofErr w:type="gramEnd"/>
+    </w:p>
+    <w:p>
+      <w:proofErr w:type="spellStart"/>
+      <w:r>
+        <w:rPr>
+          <w:rFonts w:hint="eastAsia"/>
+        </w:rPr>
+        <w:t>System.out.println</w:t>
+      </w:r>
+      <w:proofErr w:type="spellEnd"/>
+      <w:r>
+        <w:rPr>
+          <w:rFonts w:hint="eastAsia"/>
+        </w:rPr>
+        <w:t>(“</w:t>
+      </w:r>
+      <w:proofErr w:type="spellStart"/>
+      <w:proofErr w:type="gramStart"/>
+      <w:r>
+        <w:rPr>
+          <w:rFonts w:hint="eastAsia"/>
+        </w:rPr>
+        <w:t>headerName</w:t>
+      </w:r>
+      <w:proofErr w:type="spellEnd"/>
+      <w:r>
+        <w:rPr>
+          <w:rFonts w:hint="eastAsia"/>
+        </w:rPr>
+        <w:t xml:space="preserve"> :</w:t>
+      </w:r>
+      <w:proofErr w:type="gramEnd"/>
+      <w:r>
+        <w:rPr>
+          <w:rFonts w:hint="eastAsia"/>
+        </w:rPr>
+        <w:t xml:space="preserve"> ” + </w:t>
+      </w:r>
+      <w:proofErr w:type="spellStart"/>
+      <w:r>
+        <w:rPr>
+          <w:rFonts w:hint="eastAsia"/>
+        </w:rPr>
+        <w:t>headerName</w:t>
+      </w:r>
+      <w:proofErr w:type="spellEnd"/>
+      <w:r>
+        <w:rPr>
+          <w:rFonts w:hint="eastAsia"/>
+        </w:rPr>
+        <w:t>);</w:t>
       </w:r>
     </w:p>
     <w:p>
@@ -1838,35 +3331,173 @@
       </w:r>
     </w:p>
     <w:p>
-      <w:r>
-        <w:rPr>
-          <w:rFonts w:hint="eastAsia"/>
-        </w:rPr>
-        <w:t>// 요즘 스타일</w:t>
-      </w:r>
-    </w:p>
-    <w:p>
-      <w:r>
-        <w:rPr>
-          <w:rFonts w:hint="eastAsia"/>
-        </w:rPr>
-        <w:t>request.getHeaderNames().asIterater().forEachRemaning(headerName -&gt; System.out.println(“headerName :＂+ hearderName);</w:t>
-      </w:r>
-    </w:p>
-    <w:p>
-      <w:r>
-        <w:rPr>
-          <w:rFonts w:hint="eastAsia"/>
-        </w:rPr>
-        <w:t>contentType은 http 메시지바디에 내용이 있어야 넘어옴. (get방식은 바디에 내용이 없음)</w:t>
-      </w:r>
-    </w:p>
-    <w:p>
-      <w:r>
-        <w:rPr>
-          <w:rFonts w:hint="eastAsia"/>
-        </w:rPr>
-        <w:t>http 기타 정보 :　네트워크 맺어지면서 생기는 정보</w:t>
+      <w:proofErr w:type="gramStart"/>
+      <w:r>
+        <w:rPr>
+          <w:rFonts w:hint="eastAsia"/>
+        </w:rPr>
+        <w:t>// 요즘</w:t>
+      </w:r>
+      <w:proofErr w:type="gramEnd"/>
+      <w:r>
+        <w:rPr>
+          <w:rFonts w:hint="eastAsia"/>
+        </w:rPr>
+        <w:t xml:space="preserve"> 스타일</w:t>
+      </w:r>
+    </w:p>
+    <w:p>
+      <w:proofErr w:type="spellStart"/>
+      <w:proofErr w:type="gramStart"/>
+      <w:r>
+        <w:rPr>
+          <w:rFonts w:hint="eastAsia"/>
+        </w:rPr>
+        <w:t>request.getHeaderNames</w:t>
+      </w:r>
+      <w:proofErr w:type="spellEnd"/>
+      <w:proofErr w:type="gramEnd"/>
+      <w:r>
+        <w:rPr>
+          <w:rFonts w:hint="eastAsia"/>
+        </w:rPr>
+        <w:t>().</w:t>
+      </w:r>
+      <w:proofErr w:type="spellStart"/>
+      <w:r>
+        <w:rPr>
+          <w:rFonts w:hint="eastAsia"/>
+        </w:rPr>
+        <w:t>asIterater</w:t>
+      </w:r>
+      <w:proofErr w:type="spellEnd"/>
+      <w:r>
+        <w:rPr>
+          <w:rFonts w:hint="eastAsia"/>
+        </w:rPr>
+        <w:t>().</w:t>
+      </w:r>
+      <w:proofErr w:type="spellStart"/>
+      <w:r>
+        <w:rPr>
+          <w:rFonts w:hint="eastAsia"/>
+        </w:rPr>
+        <w:t>forEachRemaning</w:t>
+      </w:r>
+      <w:proofErr w:type="spellEnd"/>
+      <w:r>
+        <w:rPr>
+          <w:rFonts w:hint="eastAsia"/>
+        </w:rPr>
+        <w:t>(</w:t>
+      </w:r>
+      <w:proofErr w:type="spellStart"/>
+      <w:r>
+        <w:rPr>
+          <w:rFonts w:hint="eastAsia"/>
+        </w:rPr>
+        <w:t>headerName</w:t>
+      </w:r>
+      <w:proofErr w:type="spellEnd"/>
+      <w:r>
+        <w:rPr>
+          <w:rFonts w:hint="eastAsia"/>
+        </w:rPr>
+        <w:t xml:space="preserve"> -&gt; </w:t>
+      </w:r>
+      <w:proofErr w:type="spellStart"/>
+      <w:r>
+        <w:rPr>
+          <w:rFonts w:hint="eastAsia"/>
+        </w:rPr>
+        <w:t>System.out.println</w:t>
+      </w:r>
+      <w:proofErr w:type="spellEnd"/>
+      <w:r>
+        <w:rPr>
+          <w:rFonts w:hint="eastAsia"/>
+        </w:rPr>
+        <w:t>(“</w:t>
+      </w:r>
+      <w:proofErr w:type="spellStart"/>
+      <w:r>
+        <w:rPr>
+          <w:rFonts w:hint="eastAsia"/>
+        </w:rPr>
+        <w:t>headerName</w:t>
+      </w:r>
+      <w:proofErr w:type="spellEnd"/>
+      <w:r>
+        <w:rPr>
+          <w:rFonts w:hint="eastAsia"/>
+        </w:rPr>
+        <w:t xml:space="preserve"> :＂+ </w:t>
+      </w:r>
+      <w:proofErr w:type="spellStart"/>
+      <w:r>
+        <w:rPr>
+          <w:rFonts w:hint="eastAsia"/>
+        </w:rPr>
+        <w:t>hearderName</w:t>
+      </w:r>
+      <w:proofErr w:type="spellEnd"/>
+      <w:r>
+        <w:rPr>
+          <w:rFonts w:hint="eastAsia"/>
+        </w:rPr>
+        <w:t>);</w:t>
+      </w:r>
+    </w:p>
+    <w:p>
+      <w:proofErr w:type="spellStart"/>
+      <w:r>
+        <w:rPr>
+          <w:rFonts w:hint="eastAsia"/>
+        </w:rPr>
+        <w:t>contentType</w:t>
+      </w:r>
+      <w:proofErr w:type="spellEnd"/>
+      <w:r>
+        <w:rPr>
+          <w:rFonts w:hint="eastAsia"/>
+        </w:rPr>
+        <w:t xml:space="preserve">은 http </w:t>
+      </w:r>
+      <w:proofErr w:type="spellStart"/>
+      <w:r>
+        <w:rPr>
+          <w:rFonts w:hint="eastAsia"/>
+        </w:rPr>
+        <w:t>메시지바디에</w:t>
+      </w:r>
+      <w:proofErr w:type="spellEnd"/>
+      <w:r>
+        <w:rPr>
+          <w:rFonts w:hint="eastAsia"/>
+        </w:rPr>
+        <w:t xml:space="preserve"> 내용이 있어야 넘어옴. (get방식은 바디에 내용이 없음)</w:t>
+      </w:r>
+    </w:p>
+    <w:p>
+      <w:r>
+        <w:rPr>
+          <w:rFonts w:hint="eastAsia"/>
+        </w:rPr>
+        <w:t xml:space="preserve">http 기타 </w:t>
+      </w:r>
+      <w:proofErr w:type="gramStart"/>
+      <w:r>
+        <w:rPr>
+          <w:rFonts w:hint="eastAsia"/>
+        </w:rPr>
+        <w:t>정보 :</w:t>
+      </w:r>
+      <w:proofErr w:type="gramEnd"/>
+      <w:r>
+        <w:rPr>
+          <w:rFonts w:hint="eastAsia"/>
+        </w:rPr>
+        <w:t xml:space="preserve">　네트워크 맺어지면서 생기는 정보</w:t>
       </w:r>
     </w:p>
     <w:p/>
@@ -1876,16 +3507,32 @@
         <w:rPr>
           <w:rFonts w:hint="eastAsia"/>
         </w:rPr>
-        <w:t>2025.1.8.수</w:t>
-      </w:r>
-    </w:p>
-    <w:p>
-      <w:r>
-        <w:rPr>
-          <w:rFonts w:hint="eastAsia"/>
-        </w:rPr>
-        <w:t>섹션3. 서블릿</w:t>
-      </w:r>
+        <w:t>2025.1.</w:t>
+      </w:r>
+      <w:proofErr w:type="gramStart"/>
+      <w:r>
+        <w:rPr>
+          <w:rFonts w:hint="eastAsia"/>
+        </w:rPr>
+        <w:t>8.수</w:t>
+      </w:r>
+      <w:proofErr w:type="gramEnd"/>
+    </w:p>
+    <w:p>
+      <w:r>
+        <w:rPr>
+          <w:rFonts w:hint="eastAsia"/>
+        </w:rPr>
+        <w:t xml:space="preserve">섹션3. </w:t>
+      </w:r>
+      <w:proofErr w:type="spellStart"/>
+      <w:r>
+        <w:rPr>
+          <w:rFonts w:hint="eastAsia"/>
+        </w:rPr>
+        <w:t>서블릿</w:t>
+      </w:r>
+      <w:proofErr w:type="spellEnd"/>
     </w:p>
     <w:p>
       <w:r>
@@ -1923,7 +3570,21 @@
         <w:rPr>
           <w:rFonts w:hint="eastAsia"/>
         </w:rPr>
-        <w:t xml:space="preserve">x-www-form-urlencoded: </w:t>
+        <w:t>x-www-form-</w:t>
+      </w:r>
+      <w:proofErr w:type="spellStart"/>
+      <w:r>
+        <w:rPr>
+          <w:rFonts w:hint="eastAsia"/>
+        </w:rPr>
+        <w:t>urlencoded</w:t>
+      </w:r>
+      <w:proofErr w:type="spellEnd"/>
+      <w:r>
+        <w:rPr>
+          <w:rFonts w:hint="eastAsia"/>
+        </w:rPr>
+        <w:t xml:space="preserve">: </w:t>
       </w:r>
       <w:r>
         <w:t>H</w:t>
@@ -1983,8 +3644,16 @@
         <w:rPr>
           <w:rFonts w:hint="eastAsia"/>
         </w:rPr>
-        <w:t>2025.1.11.토</w:t>
-      </w:r>
+        <w:t>2025.1.</w:t>
+      </w:r>
+      <w:proofErr w:type="gramStart"/>
+      <w:r>
+        <w:rPr>
+          <w:rFonts w:hint="eastAsia"/>
+        </w:rPr>
+        <w:t>11.토</w:t>
+      </w:r>
+      <w:proofErr w:type="gramEnd"/>
     </w:p>
     <w:p>
       <w:r>
@@ -2008,10 +3677,25 @@
         <w:rPr>
           <w:rFonts w:hint="eastAsia"/>
         </w:rPr>
-        <w:t>메시지 바디에 들어가기 때문에 컨텐트 타입이 있음</w:t>
-      </w:r>
-    </w:p>
-    <w:p>
+        <w:t xml:space="preserve">메시지 바디에 들어가기 때문에 </w:t>
+      </w:r>
+      <w:proofErr w:type="spellStart"/>
+      <w:r>
+        <w:rPr>
+          <w:rFonts w:hint="eastAsia"/>
+        </w:rPr>
+        <w:t>컨텐트</w:t>
+      </w:r>
+      <w:proofErr w:type="spellEnd"/>
+      <w:r>
+        <w:rPr>
+          <w:rFonts w:hint="eastAsia"/>
+        </w:rPr>
+        <w:t xml:space="preserve"> 타입이 있음</w:t>
+      </w:r>
+    </w:p>
+    <w:p>
+      <w:proofErr w:type="spellStart"/>
       <w:r>
         <w:t>R</w:t>
       </w:r>
@@ -2019,19 +3703,54 @@
         <w:rPr>
           <w:rFonts w:hint="eastAsia"/>
         </w:rPr>
-        <w:t>equest.getparameter() 2가지 다 지원.</w:t>
-      </w:r>
-      <w:r>
-        <w:rPr>
-          <w:rFonts w:hint="eastAsia"/>
-        </w:rPr>
-        <w:t xml:space="preserve"> 겟 방식 쿼리</w:t>
-      </w:r>
-      <w:r>
-        <w:rPr>
-          <w:rFonts w:hint="eastAsia"/>
-        </w:rPr>
-        <w:t>파라미터에 있는 데이터, HTML post 형식으로 보낼 때 내부에 있</w:t>
+        <w:t>equest.getparameter</w:t>
+      </w:r>
+      <w:proofErr w:type="spellEnd"/>
+      <w:r>
+        <w:rPr>
+          <w:rFonts w:hint="eastAsia"/>
+        </w:rPr>
+        <w:t>() 2가지 다 지원.</w:t>
+      </w:r>
+      <w:r>
+        <w:rPr>
+          <w:rFonts w:hint="eastAsia"/>
+        </w:rPr>
+        <w:t xml:space="preserve"> </w:t>
+      </w:r>
+      <w:proofErr w:type="spellStart"/>
+      <w:r>
+        <w:rPr>
+          <w:rFonts w:hint="eastAsia"/>
+        </w:rPr>
+        <w:t>겟</w:t>
+      </w:r>
+      <w:proofErr w:type="spellEnd"/>
+      <w:r>
+        <w:rPr>
+          <w:rFonts w:hint="eastAsia"/>
+        </w:rPr>
+        <w:t xml:space="preserve"> 방식 </w:t>
+      </w:r>
+      <w:proofErr w:type="spellStart"/>
+      <w:r>
+        <w:rPr>
+          <w:rFonts w:hint="eastAsia"/>
+        </w:rPr>
+        <w:t>쿼리</w:t>
+      </w:r>
+      <w:r>
+        <w:rPr>
+          <w:rFonts w:hint="eastAsia"/>
+        </w:rPr>
+        <w:t>파라미터에</w:t>
+      </w:r>
+      <w:proofErr w:type="spellEnd"/>
+      <w:r>
+        <w:rPr>
+          <w:rFonts w:hint="eastAsia"/>
+        </w:rPr>
+        <w:t xml:space="preserve"> 있는 데이터, HTML post 형식으로 보낼 때 내부에 있</w:t>
       </w:r>
       <w:r>
         <w:rPr>
@@ -2070,8 +3789,16 @@
         <w:rPr>
           <w:rFonts w:hint="eastAsia"/>
         </w:rPr>
-        <w:t xml:space="preserve"> 단순텍스트</w:t>
-      </w:r>
+        <w:t xml:space="preserve"> </w:t>
+      </w:r>
+      <w:proofErr w:type="spellStart"/>
+      <w:r>
+        <w:rPr>
+          <w:rFonts w:hint="eastAsia"/>
+        </w:rPr>
+        <w:t>단순텍스트</w:t>
+      </w:r>
+      <w:proofErr w:type="spellEnd"/>
     </w:p>
     <w:p>
       <w:r>
@@ -2084,18 +3811,34 @@
         <w:rPr>
           <w:rFonts w:hint="eastAsia"/>
         </w:rPr>
-        <w:t>. 디 팩토</w:t>
-      </w:r>
+        <w:t xml:space="preserve">. 디 </w:t>
+      </w:r>
+      <w:proofErr w:type="spellStart"/>
+      <w:r>
+        <w:rPr>
+          <w:rFonts w:hint="eastAsia"/>
+        </w:rPr>
+        <w:t>팩토</w:t>
+      </w:r>
+      <w:proofErr w:type="spellEnd"/>
     </w:p>
     <w:p>
       <w:pPr>
         <w:ind w:left="220" w:hangingChars="100" w:hanging="220"/>
       </w:pPr>
-      <w:r>
-        <w:rPr>
-          <w:rFonts w:hint="eastAsia"/>
-        </w:rPr>
-        <w:t>디팩토 의미 참고</w:t>
+      <w:proofErr w:type="spellStart"/>
+      <w:r>
+        <w:rPr>
+          <w:rFonts w:hint="eastAsia"/>
+        </w:rPr>
+        <w:t>디팩토</w:t>
+      </w:r>
+      <w:proofErr w:type="spellEnd"/>
+      <w:r>
+        <w:rPr>
+          <w:rFonts w:hint="eastAsia"/>
+        </w:rPr>
+        <w:t xml:space="preserve"> 의미 참고</w:t>
       </w:r>
     </w:p>
     <w:p>
@@ -2143,7 +3886,21 @@
         <w:rPr>
           <w:rFonts w:hint="eastAsia"/>
         </w:rPr>
-        <w:t xml:space="preserve">10. HttpServletResponse </w:t>
+        <w:t xml:space="preserve">10. </w:t>
+      </w:r>
+      <w:proofErr w:type="spellStart"/>
+      <w:r>
+        <w:rPr>
+          <w:rFonts w:hint="eastAsia"/>
+        </w:rPr>
+        <w:t>HttpServletResponse</w:t>
+      </w:r>
+      <w:proofErr w:type="spellEnd"/>
+      <w:r>
+        <w:rPr>
+          <w:rFonts w:hint="eastAsia"/>
+        </w:rPr>
+        <w:t xml:space="preserve"> </w:t>
       </w:r>
       <w:r>
         <w:t>–</w:t>
@@ -2172,7 +3929,21 @@
         <w:rPr>
           <w:rFonts w:hint="eastAsia"/>
         </w:rPr>
-        <w:t xml:space="preserve">: 컨텐트타입 </w:t>
+        <w:t xml:space="preserve">: </w:t>
+      </w:r>
+      <w:proofErr w:type="spellStart"/>
+      <w:r>
+        <w:rPr>
+          <w:rFonts w:hint="eastAsia"/>
+        </w:rPr>
+        <w:t>컨텐트타입</w:t>
+      </w:r>
+      <w:proofErr w:type="spellEnd"/>
+      <w:r>
+        <w:rPr>
+          <w:rFonts w:hint="eastAsia"/>
+        </w:rPr>
+        <w:t xml:space="preserve"> </w:t>
       </w:r>
       <w:r>
         <w:rPr>
@@ -2270,7 +4041,21 @@
         <w:rPr>
           <w:rFonts w:hint="eastAsia"/>
         </w:rPr>
-        <w:t>tatus-line : 응답 섹션에서 첫번째 줄</w:t>
+        <w:t>tatus-</w:t>
+      </w:r>
+      <w:proofErr w:type="gramStart"/>
+      <w:r>
+        <w:rPr>
+          <w:rFonts w:hint="eastAsia"/>
+        </w:rPr>
+        <w:t>line :</w:t>
+      </w:r>
+      <w:proofErr w:type="gramEnd"/>
+      <w:r>
+        <w:rPr>
+          <w:rFonts w:hint="eastAsia"/>
+        </w:rPr>
+        <w:t xml:space="preserve"> 응답 섹션에서 첫번째 줄</w:t>
       </w:r>
     </w:p>
     <w:p>
@@ -2369,7 +4154,35 @@
         <w:rPr>
           <w:rFonts w:hint="eastAsia"/>
         </w:rPr>
-        <w:t xml:space="preserve"> 메시지바디에 json 데이터 보내는 것 3가지임</w:t>
+        <w:t xml:space="preserve"> </w:t>
+      </w:r>
+      <w:proofErr w:type="spellStart"/>
+      <w:r>
+        <w:rPr>
+          <w:rFonts w:hint="eastAsia"/>
+        </w:rPr>
+        <w:t>메시지바디에</w:t>
+      </w:r>
+      <w:proofErr w:type="spellEnd"/>
+      <w:r>
+        <w:rPr>
+          <w:rFonts w:hint="eastAsia"/>
+        </w:rPr>
+        <w:t xml:space="preserve"> </w:t>
+      </w:r>
+      <w:proofErr w:type="spellStart"/>
+      <w:r>
+        <w:rPr>
+          <w:rFonts w:hint="eastAsia"/>
+        </w:rPr>
+        <w:t>json</w:t>
+      </w:r>
+      <w:proofErr w:type="spellEnd"/>
+      <w:r>
+        <w:rPr>
+          <w:rFonts w:hint="eastAsia"/>
+        </w:rPr>
+        <w:t xml:space="preserve"> 데이터 보내는 것 3가지임</w:t>
       </w:r>
     </w:p>
     <w:p>
@@ -2411,6 +4224,8 @@
         </w:rPr>
         <w:t xml:space="preserve">을 편리하게 사용할 수 조회할 수 있도록 </w:t>
       </w:r>
+      <w:proofErr w:type="spellStart"/>
+      <w:proofErr w:type="gramStart"/>
       <w:r>
         <w:rPr>
           <w:rFonts w:hint="eastAsia"/>
@@ -2421,8 +4236,24 @@
         <w:rPr>
           <w:rFonts w:hint="eastAsia"/>
         </w:rPr>
-        <w:t>는게 httpservletrequest</w:t>
-      </w:r>
+        <w:t>는게</w:t>
+      </w:r>
+      <w:proofErr w:type="spellEnd"/>
+      <w:proofErr w:type="gramEnd"/>
+      <w:r>
+        <w:rPr>
+          <w:rFonts w:hint="eastAsia"/>
+        </w:rPr>
+        <w:t xml:space="preserve"> </w:t>
+      </w:r>
+      <w:proofErr w:type="spellStart"/>
+      <w:r>
+        <w:rPr>
+          <w:rFonts w:hint="eastAsia"/>
+        </w:rPr>
+        <w:t>httpservletrequest</w:t>
+      </w:r>
+      <w:proofErr w:type="spellEnd"/>
       <w:r>
         <w:rPr>
           <w:rFonts w:hint="eastAsia"/>
@@ -2474,15 +4305,37 @@
         <w:rPr>
           <w:rFonts w:hint="eastAsia"/>
         </w:rPr>
-        <w:t>2025.1.15.수</w:t>
-      </w:r>
-    </w:p>
-    <w:p>
-      <w:r>
-        <w:rPr>
-          <w:rFonts w:hint="eastAsia"/>
-        </w:rPr>
-        <w:t>섹션4. 서블릿, JSP, MVC 패턴</w:t>
+        <w:t>2025.1.</w:t>
+      </w:r>
+      <w:proofErr w:type="gramStart"/>
+      <w:r>
+        <w:rPr>
+          <w:rFonts w:hint="eastAsia"/>
+        </w:rPr>
+        <w:t>15.수</w:t>
+      </w:r>
+      <w:proofErr w:type="gramEnd"/>
+    </w:p>
+    <w:p>
+      <w:r>
+        <w:rPr>
+          <w:rFonts w:hint="eastAsia"/>
+        </w:rPr>
+        <w:t xml:space="preserve">섹션4. </w:t>
+      </w:r>
+      <w:proofErr w:type="spellStart"/>
+      <w:r>
+        <w:rPr>
+          <w:rFonts w:hint="eastAsia"/>
+        </w:rPr>
+        <w:t>서블릿</w:t>
+      </w:r>
+      <w:proofErr w:type="spellEnd"/>
+      <w:r>
+        <w:rPr>
+          <w:rFonts w:hint="eastAsia"/>
+        </w:rPr>
+        <w:t>, JSP, MVC 패턴</w:t>
       </w:r>
     </w:p>
     <w:p>
@@ -2506,7 +4359,21 @@
         <w:rPr>
           <w:rFonts w:hint="eastAsia"/>
         </w:rPr>
-        <w:t>2. 서블릿으로 회원 관리 웹 애플리케이션 만들기</w:t>
+        <w:t xml:space="preserve">2. </w:t>
+      </w:r>
+      <w:proofErr w:type="spellStart"/>
+      <w:r>
+        <w:rPr>
+          <w:rFonts w:hint="eastAsia"/>
+        </w:rPr>
+        <w:t>서블릿으로</w:t>
+      </w:r>
+      <w:proofErr w:type="spellEnd"/>
+      <w:r>
+        <w:rPr>
+          <w:rFonts w:hint="eastAsia"/>
+        </w:rPr>
+        <w:t xml:space="preserve"> 회원 관리 웹 애플리케이션 만들기</w:t>
       </w:r>
     </w:p>
     <w:p>
@@ -2564,13 +4431,41 @@
         <w:rPr>
           <w:rFonts w:hint="eastAsia"/>
         </w:rPr>
-        <w:t>개발자도구 status 200 흐린 것: 캐시됐다는 것</w:t>
-      </w:r>
-      <w:r>
-        <w:rPr>
-          <w:rFonts w:hint="eastAsia"/>
-        </w:rPr>
-        <w:t>. 새로고침 하면 됨</w:t>
+        <w:t xml:space="preserve">개발자도구 status 200 흐린 것: </w:t>
+      </w:r>
+      <w:proofErr w:type="spellStart"/>
+      <w:r>
+        <w:rPr>
+          <w:rFonts w:hint="eastAsia"/>
+        </w:rPr>
+        <w:t>캐시됐다는</w:t>
+      </w:r>
+      <w:proofErr w:type="spellEnd"/>
+      <w:r>
+        <w:rPr>
+          <w:rFonts w:hint="eastAsia"/>
+        </w:rPr>
+        <w:t xml:space="preserve"> 것</w:t>
+      </w:r>
+      <w:r>
+        <w:rPr>
+          <w:rFonts w:hint="eastAsia"/>
+        </w:rPr>
+        <w:t xml:space="preserve">. </w:t>
+      </w:r>
+      <w:proofErr w:type="spellStart"/>
+      <w:r>
+        <w:rPr>
+          <w:rFonts w:hint="eastAsia"/>
+        </w:rPr>
+        <w:t>새로고침</w:t>
+      </w:r>
+      <w:proofErr w:type="spellEnd"/>
+      <w:r>
+        <w:rPr>
+          <w:rFonts w:hint="eastAsia"/>
+        </w:rPr>
+        <w:t xml:space="preserve"> 하면 됨</w:t>
       </w:r>
     </w:p>
     <w:p/>
@@ -2579,8 +4474,16 @@
         <w:rPr>
           <w:rFonts w:hint="eastAsia"/>
         </w:rPr>
-        <w:t>2025.1.16.목</w:t>
-      </w:r>
+        <w:t>2025.1.</w:t>
+      </w:r>
+      <w:proofErr w:type="gramStart"/>
+      <w:r>
+        <w:rPr>
+          <w:rFonts w:hint="eastAsia"/>
+        </w:rPr>
+        <w:t>16.목</w:t>
+      </w:r>
+      <w:proofErr w:type="gramEnd"/>
     </w:p>
     <w:p>
       <w:r>
@@ -2608,17 +4511,20 @@
     </w:p>
     <w:p/>
     <w:p>
-      <w:pPr>
-        <w:rPr>
-          <w:rFonts w:hint="eastAsia"/>
-        </w:rPr>
-      </w:pPr>
-      <w:r>
-        <w:rPr>
-          <w:rFonts w:hint="eastAsia"/>
-        </w:rPr>
-        <w:t>2025.1.19.일</w:t>
-      </w:r>
+      <w:r>
+        <w:rPr>
+          <w:rFonts w:hint="eastAsia"/>
+        </w:rPr>
+        <w:t>2025.1.</w:t>
+      </w:r>
+      <w:proofErr w:type="gramStart"/>
+      <w:r>
+        <w:rPr>
+          <w:rFonts w:hint="eastAsia"/>
+        </w:rPr>
+        <w:t>19.일</w:t>
+      </w:r>
+      <w:proofErr w:type="gramEnd"/>
     </w:p>
     <w:p>
       <w:r>
@@ -2644,16 +4550,25 @@
       </w:r>
     </w:p>
     <w:p>
-      <w:pPr>
-        <w:rPr>
-          <w:rFonts w:hint="eastAsia"/>
-        </w:rPr>
-      </w:pPr>
-      <w:r>
-        <w:rPr>
-          <w:rFonts w:hint="eastAsia"/>
-        </w:rPr>
-        <w:t>한 페이지에서 다 만들면 유지보수 어려워짐.</w:t>
+      <w:r>
+        <w:rPr>
+          <w:rFonts w:hint="eastAsia"/>
+        </w:rPr>
+        <w:t xml:space="preserve">한 페이지에서 다 만들면 유지보수 </w:t>
+      </w:r>
+      <w:proofErr w:type="spellStart"/>
+      <w:r>
+        <w:rPr>
+          <w:rFonts w:hint="eastAsia"/>
+        </w:rPr>
+        <w:t>어려워짐</w:t>
+      </w:r>
+      <w:proofErr w:type="spellEnd"/>
+      <w:r>
+        <w:rPr>
+          <w:rFonts w:hint="eastAsia"/>
+        </w:rPr>
+        <w:t>.</w:t>
       </w:r>
     </w:p>
     <w:p>

</xml_diff>